<commit_message>
Add example for adding project via the database
</commit_message>
<xml_diff>
--- a/doc/Netfabb_Application_Server.docx
+++ b/doc/Netfabb_Application_Server.docx
@@ -4,29 +4,29 @@
   <w:body>
     <w:p>
       <w:pPr>
-        <w:pStyle w:val="Title"/>
+        <w:pStyle w:val="Titel"/>
       </w:pPr>
       <w:bookmarkStart w:id="0" w:name="_Hlk523489969"/>
       <w:bookmarkEnd w:id="0"/>
     </w:p>
     <w:p>
       <w:pPr>
-        <w:pStyle w:val="Title"/>
-      </w:pPr>
-    </w:p>
-    <w:p>
-      <w:pPr>
-        <w:pStyle w:val="Title"/>
-      </w:pPr>
-    </w:p>
-    <w:p>
-      <w:pPr>
-        <w:pStyle w:val="Title"/>
-      </w:pPr>
-    </w:p>
-    <w:p>
-      <w:pPr>
-        <w:pStyle w:val="Title"/>
+        <w:pStyle w:val="Titel"/>
+      </w:pPr>
+    </w:p>
+    <w:p>
+      <w:pPr>
+        <w:pStyle w:val="Titel"/>
+      </w:pPr>
+    </w:p>
+    <w:p>
+      <w:pPr>
+        <w:pStyle w:val="Titel"/>
+      </w:pPr>
+    </w:p>
+    <w:p>
+      <w:pPr>
+        <w:pStyle w:val="Titel"/>
         <w:jc w:val="center"/>
         <w:rPr>
           <w:lang w:val="en-US"/>
@@ -60,7 +60,7 @@
     </w:p>
     <w:p>
       <w:pPr>
-        <w:pStyle w:val="Subtitle"/>
+        <w:pStyle w:val="Untertitel"/>
         <w:jc w:val="center"/>
         <w:rPr>
           <w:lang w:val="en-US"/>
@@ -78,8 +78,6 @@
         </w:rPr>
         <w:t>July</w:t>
       </w:r>
-      <w:bookmarkStart w:id="1" w:name="_GoBack"/>
-      <w:bookmarkEnd w:id="1"/>
       <w:r>
         <w:rPr>
           <w:lang w:val="en-US"/>
@@ -187,7 +185,7 @@
       <w:sdtContent>
         <w:p>
           <w:pPr>
-            <w:pStyle w:val="TOCHeading"/>
+            <w:pStyle w:val="Inhaltsverzeichnisberschrift"/>
           </w:pPr>
           <w:r>
             <w:t>Contents</w:t>
@@ -195,13 +193,15 @@
         </w:p>
         <w:p>
           <w:pPr>
-            <w:pStyle w:val="TOC1"/>
+            <w:pStyle w:val="Verzeichnis1"/>
             <w:tabs>
               <w:tab w:val="right" w:leader="dot" w:pos="9062"/>
             </w:tabs>
             <w:rPr>
               <w:rFonts w:eastAsiaTheme="minorEastAsia"/>
               <w:noProof/>
+              <w:sz w:val="24"/>
+              <w:szCs w:val="24"/>
               <w:lang w:eastAsia="de-DE"/>
             </w:rPr>
           </w:pPr>
@@ -214,7 +214,7 @@
           <w:r>
             <w:fldChar w:fldCharType="separate"/>
           </w:r>
-          <w:hyperlink w:anchor="_Toc524063" w:history="1">
+          <w:hyperlink w:anchor="_Toc24445459" w:history="1">
             <w:r>
               <w:rPr>
                 <w:rStyle w:val="Hyperlink"/>
@@ -242,7 +242,7 @@
                 <w:noProof/>
                 <w:webHidden/>
               </w:rPr>
-              <w:instrText xml:space="preserve"> PAGEREF _Toc524063 \h </w:instrText>
+              <w:instrText xml:space="preserve"> PAGEREF _Toc24445459 \h </w:instrText>
             </w:r>
             <w:r>
               <w:rPr>
@@ -275,17 +275,19 @@
         </w:p>
         <w:p>
           <w:pPr>
-            <w:pStyle w:val="TOC2"/>
+            <w:pStyle w:val="Verzeichnis2"/>
             <w:tabs>
               <w:tab w:val="right" w:leader="dot" w:pos="9062"/>
             </w:tabs>
             <w:rPr>
               <w:rFonts w:eastAsiaTheme="minorEastAsia"/>
               <w:noProof/>
+              <w:sz w:val="24"/>
+              <w:szCs w:val="24"/>
               <w:lang w:eastAsia="de-DE"/>
             </w:rPr>
           </w:pPr>
-          <w:hyperlink w:anchor="_Toc524064" w:history="1">
+          <w:hyperlink w:anchor="_Toc24445460" w:history="1">
             <w:r>
               <w:rPr>
                 <w:rStyle w:val="Hyperlink"/>
@@ -313,7 +315,7 @@
                 <w:noProof/>
                 <w:webHidden/>
               </w:rPr>
-              <w:instrText xml:space="preserve"> PAGEREF _Toc524064 \h </w:instrText>
+              <w:instrText xml:space="preserve"> PAGEREF _Toc24445460 \h </w:instrText>
             </w:r>
             <w:r>
               <w:rPr>
@@ -346,17 +348,19 @@
         </w:p>
         <w:p>
           <w:pPr>
-            <w:pStyle w:val="TOC1"/>
+            <w:pStyle w:val="Verzeichnis1"/>
             <w:tabs>
               <w:tab w:val="right" w:leader="dot" w:pos="9062"/>
             </w:tabs>
             <w:rPr>
               <w:rFonts w:eastAsiaTheme="minorEastAsia"/>
               <w:noProof/>
+              <w:sz w:val="24"/>
+              <w:szCs w:val="24"/>
               <w:lang w:eastAsia="de-DE"/>
             </w:rPr>
           </w:pPr>
-          <w:hyperlink w:anchor="_Toc524065" w:history="1">
+          <w:hyperlink w:anchor="_Toc24445461" w:history="1">
             <w:r>
               <w:rPr>
                 <w:rStyle w:val="Hyperlink"/>
@@ -384,7 +388,7 @@
                 <w:noProof/>
                 <w:webHidden/>
               </w:rPr>
-              <w:instrText xml:space="preserve"> PAGEREF _Toc524065 \h </w:instrText>
+              <w:instrText xml:space="preserve"> PAGEREF _Toc24445461 \h </w:instrText>
             </w:r>
             <w:r>
               <w:rPr>
@@ -417,17 +421,19 @@
         </w:p>
         <w:p>
           <w:pPr>
-            <w:pStyle w:val="TOC1"/>
+            <w:pStyle w:val="Verzeichnis1"/>
             <w:tabs>
               <w:tab w:val="right" w:leader="dot" w:pos="9062"/>
             </w:tabs>
             <w:rPr>
               <w:rFonts w:eastAsiaTheme="minorEastAsia"/>
               <w:noProof/>
+              <w:sz w:val="24"/>
+              <w:szCs w:val="24"/>
               <w:lang w:eastAsia="de-DE"/>
             </w:rPr>
           </w:pPr>
-          <w:hyperlink w:anchor="_Toc524066" w:history="1">
+          <w:hyperlink w:anchor="_Toc24445462" w:history="1">
             <w:r>
               <w:rPr>
                 <w:rStyle w:val="Hyperlink"/>
@@ -455,7 +461,7 @@
                 <w:noProof/>
                 <w:webHidden/>
               </w:rPr>
-              <w:instrText xml:space="preserve"> PAGEREF _Toc524066 \h </w:instrText>
+              <w:instrText xml:space="preserve"> PAGEREF _Toc24445462 \h </w:instrText>
             </w:r>
             <w:r>
               <w:rPr>
@@ -488,17 +494,19 @@
         </w:p>
         <w:p>
           <w:pPr>
-            <w:pStyle w:val="TOC1"/>
+            <w:pStyle w:val="Verzeichnis1"/>
             <w:tabs>
               <w:tab w:val="right" w:leader="dot" w:pos="9062"/>
             </w:tabs>
             <w:rPr>
               <w:rFonts w:eastAsiaTheme="minorEastAsia"/>
               <w:noProof/>
+              <w:sz w:val="24"/>
+              <w:szCs w:val="24"/>
               <w:lang w:eastAsia="de-DE"/>
             </w:rPr>
           </w:pPr>
-          <w:hyperlink w:anchor="_Toc524067" w:history="1">
+          <w:hyperlink w:anchor="_Toc24445463" w:history="1">
             <w:r>
               <w:rPr>
                 <w:rStyle w:val="Hyperlink"/>
@@ -526,7 +534,7 @@
                 <w:noProof/>
                 <w:webHidden/>
               </w:rPr>
-              <w:instrText xml:space="preserve"> PAGEREF _Toc524067 \h </w:instrText>
+              <w:instrText xml:space="preserve"> PAGEREF _Toc24445463 \h </w:instrText>
             </w:r>
             <w:r>
               <w:rPr>
@@ -559,17 +567,19 @@
         </w:p>
         <w:p>
           <w:pPr>
-            <w:pStyle w:val="TOC2"/>
+            <w:pStyle w:val="Verzeichnis2"/>
             <w:tabs>
               <w:tab w:val="right" w:leader="dot" w:pos="9062"/>
             </w:tabs>
             <w:rPr>
               <w:rFonts w:eastAsiaTheme="minorEastAsia"/>
               <w:noProof/>
+              <w:sz w:val="24"/>
+              <w:szCs w:val="24"/>
               <w:lang w:eastAsia="de-DE"/>
             </w:rPr>
           </w:pPr>
-          <w:hyperlink w:anchor="_Toc524068" w:history="1">
+          <w:hyperlink w:anchor="_Toc24445464" w:history="1">
             <w:r>
               <w:rPr>
                 <w:rStyle w:val="Hyperlink"/>
@@ -597,7 +607,7 @@
                 <w:noProof/>
                 <w:webHidden/>
               </w:rPr>
-              <w:instrText xml:space="preserve"> PAGEREF _Toc524068 \h </w:instrText>
+              <w:instrText xml:space="preserve"> PAGEREF _Toc24445464 \h </w:instrText>
             </w:r>
             <w:r>
               <w:rPr>
@@ -630,17 +640,19 @@
         </w:p>
         <w:p>
           <w:pPr>
-            <w:pStyle w:val="TOC2"/>
+            <w:pStyle w:val="Verzeichnis2"/>
             <w:tabs>
               <w:tab w:val="right" w:leader="dot" w:pos="9062"/>
             </w:tabs>
             <w:rPr>
               <w:rFonts w:eastAsiaTheme="minorEastAsia"/>
               <w:noProof/>
+              <w:sz w:val="24"/>
+              <w:szCs w:val="24"/>
               <w:lang w:eastAsia="de-DE"/>
             </w:rPr>
           </w:pPr>
-          <w:hyperlink w:anchor="_Toc524069" w:history="1">
+          <w:hyperlink w:anchor="_Toc24445465" w:history="1">
             <w:r>
               <w:rPr>
                 <w:rStyle w:val="Hyperlink"/>
@@ -668,7 +680,7 @@
                 <w:noProof/>
                 <w:webHidden/>
               </w:rPr>
-              <w:instrText xml:space="preserve"> PAGEREF _Toc524069 \h </w:instrText>
+              <w:instrText xml:space="preserve"> PAGEREF _Toc24445465 \h </w:instrText>
             </w:r>
             <w:r>
               <w:rPr>
@@ -701,17 +713,19 @@
         </w:p>
         <w:p>
           <w:pPr>
-            <w:pStyle w:val="TOC2"/>
+            <w:pStyle w:val="Verzeichnis2"/>
             <w:tabs>
               <w:tab w:val="right" w:leader="dot" w:pos="9062"/>
             </w:tabs>
             <w:rPr>
               <w:rFonts w:eastAsiaTheme="minorEastAsia"/>
               <w:noProof/>
+              <w:sz w:val="24"/>
+              <w:szCs w:val="24"/>
               <w:lang w:eastAsia="de-DE"/>
             </w:rPr>
           </w:pPr>
-          <w:hyperlink w:anchor="_Toc524070" w:history="1">
+          <w:hyperlink w:anchor="_Toc24445466" w:history="1">
             <w:r>
               <w:rPr>
                 <w:rStyle w:val="Hyperlink"/>
@@ -739,7 +753,7 @@
                 <w:noProof/>
                 <w:webHidden/>
               </w:rPr>
-              <w:instrText xml:space="preserve"> PAGEREF _Toc524070 \h </w:instrText>
+              <w:instrText xml:space="preserve"> PAGEREF _Toc24445466 \h </w:instrText>
             </w:r>
             <w:r>
               <w:rPr>
@@ -759,7 +773,7 @@
                 <w:noProof/>
                 <w:webHidden/>
               </w:rPr>
-              <w:t>8</w:t>
+              <w:t>7</w:t>
             </w:r>
             <w:r>
               <w:rPr>
@@ -772,17 +786,19 @@
         </w:p>
         <w:p>
           <w:pPr>
-            <w:pStyle w:val="TOC2"/>
+            <w:pStyle w:val="Verzeichnis2"/>
             <w:tabs>
               <w:tab w:val="right" w:leader="dot" w:pos="9062"/>
             </w:tabs>
             <w:rPr>
               <w:rFonts w:eastAsiaTheme="minorEastAsia"/>
               <w:noProof/>
+              <w:sz w:val="24"/>
+              <w:szCs w:val="24"/>
               <w:lang w:eastAsia="de-DE"/>
             </w:rPr>
           </w:pPr>
-          <w:hyperlink w:anchor="_Toc524071" w:history="1">
+          <w:hyperlink w:anchor="_Toc24445467" w:history="1">
             <w:r>
               <w:rPr>
                 <w:rStyle w:val="Hyperlink"/>
@@ -810,7 +826,7 @@
                 <w:noProof/>
                 <w:webHidden/>
               </w:rPr>
-              <w:instrText xml:space="preserve"> PAGEREF _Toc524071 \h </w:instrText>
+              <w:instrText xml:space="preserve"> PAGEREF _Toc24445467 \h </w:instrText>
             </w:r>
             <w:r>
               <w:rPr>
@@ -843,17 +859,19 @@
         </w:p>
         <w:p>
           <w:pPr>
-            <w:pStyle w:val="TOC2"/>
+            <w:pStyle w:val="Verzeichnis2"/>
             <w:tabs>
               <w:tab w:val="right" w:leader="dot" w:pos="9062"/>
             </w:tabs>
             <w:rPr>
               <w:rFonts w:eastAsiaTheme="minorEastAsia"/>
               <w:noProof/>
+              <w:sz w:val="24"/>
+              <w:szCs w:val="24"/>
               <w:lang w:eastAsia="de-DE"/>
             </w:rPr>
           </w:pPr>
-          <w:hyperlink w:anchor="_Toc524072" w:history="1">
+          <w:hyperlink w:anchor="_Toc24445468" w:history="1">
             <w:r>
               <w:rPr>
                 <w:rStyle w:val="Hyperlink"/>
@@ -881,7 +899,7 @@
                 <w:noProof/>
                 <w:webHidden/>
               </w:rPr>
-              <w:instrText xml:space="preserve"> PAGEREF _Toc524072 \h </w:instrText>
+              <w:instrText xml:space="preserve"> PAGEREF _Toc24445468 \h </w:instrText>
             </w:r>
             <w:r>
               <w:rPr>
@@ -914,17 +932,19 @@
         </w:p>
         <w:p>
           <w:pPr>
-            <w:pStyle w:val="TOC2"/>
+            <w:pStyle w:val="Verzeichnis2"/>
             <w:tabs>
               <w:tab w:val="right" w:leader="dot" w:pos="9062"/>
             </w:tabs>
             <w:rPr>
               <w:rFonts w:eastAsiaTheme="minorEastAsia"/>
               <w:noProof/>
+              <w:sz w:val="24"/>
+              <w:szCs w:val="24"/>
               <w:lang w:eastAsia="de-DE"/>
             </w:rPr>
           </w:pPr>
-          <w:hyperlink w:anchor="_Toc524073" w:history="1">
+          <w:hyperlink w:anchor="_Toc24445469" w:history="1">
             <w:r>
               <w:rPr>
                 <w:rStyle w:val="Hyperlink"/>
@@ -952,7 +972,7 @@
                 <w:noProof/>
                 <w:webHidden/>
               </w:rPr>
-              <w:instrText xml:space="preserve"> PAGEREF _Toc524073 \h </w:instrText>
+              <w:instrText xml:space="preserve"> PAGEREF _Toc24445469 \h </w:instrText>
             </w:r>
             <w:r>
               <w:rPr>
@@ -985,17 +1005,19 @@
         </w:p>
         <w:p>
           <w:pPr>
-            <w:pStyle w:val="TOC2"/>
+            <w:pStyle w:val="Verzeichnis2"/>
             <w:tabs>
               <w:tab w:val="right" w:leader="dot" w:pos="9062"/>
             </w:tabs>
             <w:rPr>
               <w:rFonts w:eastAsiaTheme="minorEastAsia"/>
               <w:noProof/>
+              <w:sz w:val="24"/>
+              <w:szCs w:val="24"/>
               <w:lang w:eastAsia="de-DE"/>
             </w:rPr>
           </w:pPr>
-          <w:hyperlink w:anchor="_Toc524074" w:history="1">
+          <w:hyperlink w:anchor="_Toc24445470" w:history="1">
             <w:r>
               <w:rPr>
                 <w:rStyle w:val="Hyperlink"/>
@@ -1023,7 +1045,7 @@
                 <w:noProof/>
                 <w:webHidden/>
               </w:rPr>
-              <w:instrText xml:space="preserve"> PAGEREF _Toc524074 \h </w:instrText>
+              <w:instrText xml:space="preserve"> PAGEREF _Toc24445470 \h </w:instrText>
             </w:r>
             <w:r>
               <w:rPr>
@@ -1044,6 +1066,79 @@
                 <w:webHidden/>
               </w:rPr>
               <w:t>12</w:t>
+            </w:r>
+            <w:r>
+              <w:rPr>
+                <w:noProof/>
+                <w:webHidden/>
+              </w:rPr>
+              <w:fldChar w:fldCharType="end"/>
+            </w:r>
+          </w:hyperlink>
+        </w:p>
+        <w:p>
+          <w:pPr>
+            <w:pStyle w:val="Verzeichnis1"/>
+            <w:tabs>
+              <w:tab w:val="right" w:leader="dot" w:pos="9062"/>
+            </w:tabs>
+            <w:rPr>
+              <w:rFonts w:eastAsiaTheme="minorEastAsia"/>
+              <w:noProof/>
+              <w:sz w:val="24"/>
+              <w:szCs w:val="24"/>
+              <w:lang w:eastAsia="de-DE"/>
+            </w:rPr>
+          </w:pPr>
+          <w:hyperlink w:anchor="_Toc24445471" w:history="1">
+            <w:r>
+              <w:rPr>
+                <w:rStyle w:val="Hyperlink"/>
+                <w:noProof/>
+                <w:lang w:val="en-US"/>
+              </w:rPr>
+              <w:t>Direct SQLite Project injection (Example for creating a project with one mesh and two instances of this mesh).</w:t>
+            </w:r>
+            <w:r>
+              <w:rPr>
+                <w:noProof/>
+                <w:webHidden/>
+              </w:rPr>
+              <w:tab/>
+            </w:r>
+            <w:r>
+              <w:rPr>
+                <w:noProof/>
+                <w:webHidden/>
+              </w:rPr>
+              <w:fldChar w:fldCharType="begin"/>
+            </w:r>
+            <w:r>
+              <w:rPr>
+                <w:noProof/>
+                <w:webHidden/>
+              </w:rPr>
+              <w:instrText xml:space="preserve"> PAGEREF _Toc24445471 \h </w:instrText>
+            </w:r>
+            <w:r>
+              <w:rPr>
+                <w:noProof/>
+                <w:webHidden/>
+              </w:rPr>
+            </w:r>
+            <w:r>
+              <w:rPr>
+                <w:noProof/>
+                <w:webHidden/>
+              </w:rPr>
+              <w:fldChar w:fldCharType="separate"/>
+            </w:r>
+            <w:r>
+              <w:rPr>
+                <w:noProof/>
+                <w:webHidden/>
+              </w:rPr>
+              <w:t>13</w:t>
             </w:r>
             <w:r>
               <w:rPr>
@@ -1081,12 +1176,12 @@
     </w:p>
     <w:p>
       <w:pPr>
-        <w:pStyle w:val="Heading1"/>
-        <w:rPr>
-          <w:lang w:val="en-US"/>
-        </w:rPr>
-      </w:pPr>
-      <w:bookmarkStart w:id="2" w:name="_Toc524063"/>
+        <w:pStyle w:val="berschrift1"/>
+        <w:rPr>
+          <w:lang w:val="en-US"/>
+        </w:rPr>
+      </w:pPr>
+      <w:bookmarkStart w:id="1" w:name="_Toc24445459"/>
       <w:r>
         <w:rPr>
           <w:lang w:val="en-US"/>
@@ -1100,7 +1195,7 @@
         </w:rPr>
         <w:t xml:space="preserve"> and Architecture</w:t>
       </w:r>
-      <w:bookmarkEnd w:id="2"/>
+      <w:bookmarkEnd w:id="1"/>
     </w:p>
     <w:p>
       <w:pPr>
@@ -1234,19 +1329,19 @@
     </w:p>
     <w:p>
       <w:pPr>
-        <w:pStyle w:val="Heading2"/>
-        <w:rPr>
-          <w:lang w:val="en-US"/>
-        </w:rPr>
-      </w:pPr>
-      <w:bookmarkStart w:id="3" w:name="_Toc524064"/>
+        <w:pStyle w:val="berschrift2"/>
+        <w:rPr>
+          <w:lang w:val="en-US"/>
+        </w:rPr>
+      </w:pPr>
+      <w:bookmarkStart w:id="2" w:name="_Toc24445460"/>
       <w:r>
         <w:rPr>
           <w:lang w:val="en-US"/>
         </w:rPr>
         <w:t>Task Handler</w:t>
       </w:r>
-      <w:bookmarkEnd w:id="3"/>
+      <w:bookmarkEnd w:id="2"/>
     </w:p>
     <w:p>
       <w:pPr>
@@ -1393,7 +1488,7 @@
     </w:p>
     <w:p>
       <w:pPr>
-        <w:pStyle w:val="ListParagraph"/>
+        <w:pStyle w:val="Listenabsatz"/>
         <w:numPr>
           <w:ilvl w:val="0"/>
           <w:numId w:val="4"/>
@@ -1411,7 +1506,7 @@
     </w:p>
     <w:p>
       <w:pPr>
-        <w:pStyle w:val="ListParagraph"/>
+        <w:pStyle w:val="Listenabsatz"/>
         <w:numPr>
           <w:ilvl w:val="0"/>
           <w:numId w:val="4"/>
@@ -1429,7 +1524,7 @@
     </w:p>
     <w:p>
       <w:pPr>
-        <w:pStyle w:val="ListParagraph"/>
+        <w:pStyle w:val="Listenabsatz"/>
         <w:numPr>
           <w:ilvl w:val="0"/>
           <w:numId w:val="4"/>
@@ -1466,7 +1561,7 @@
     </w:p>
     <w:p>
       <w:pPr>
-        <w:pStyle w:val="ListParagraph"/>
+        <w:pStyle w:val="Listenabsatz"/>
         <w:numPr>
           <w:ilvl w:val="0"/>
           <w:numId w:val="4"/>
@@ -1502,7 +1597,7 @@
     </w:p>
     <w:p>
       <w:pPr>
-        <w:pStyle w:val="ListParagraph"/>
+        <w:pStyle w:val="Listenabsatz"/>
         <w:numPr>
           <w:ilvl w:val="0"/>
           <w:numId w:val="4"/>
@@ -1520,7 +1615,7 @@
     </w:p>
     <w:p>
       <w:pPr>
-        <w:pStyle w:val="ListParagraph"/>
+        <w:pStyle w:val="Listenabsatz"/>
         <w:numPr>
           <w:ilvl w:val="0"/>
           <w:numId w:val="4"/>
@@ -1582,19 +1677,19 @@
     </w:p>
     <w:p>
       <w:pPr>
-        <w:pStyle w:val="Heading1"/>
-        <w:rPr>
-          <w:lang w:val="en-US"/>
-        </w:rPr>
-      </w:pPr>
-      <w:bookmarkStart w:id="4" w:name="_Toc524065"/>
+        <w:pStyle w:val="berschrift1"/>
+        <w:rPr>
+          <w:lang w:val="en-US"/>
+        </w:rPr>
+      </w:pPr>
+      <w:bookmarkStart w:id="3" w:name="_Toc24445461"/>
       <w:r>
         <w:rPr>
           <w:lang w:val="en-US"/>
         </w:rPr>
         <w:t>Installation</w:t>
       </w:r>
-      <w:bookmarkEnd w:id="4"/>
+      <w:bookmarkEnd w:id="3"/>
     </w:p>
     <w:p>
       <w:pPr>
@@ -1852,19 +1947,19 @@
     </w:p>
     <w:p>
       <w:pPr>
-        <w:pStyle w:val="Heading1"/>
-        <w:rPr>
-          <w:lang w:val="en-US"/>
-        </w:rPr>
-      </w:pPr>
-      <w:bookmarkStart w:id="5" w:name="_Toc524066"/>
+        <w:pStyle w:val="berschrift1"/>
+        <w:rPr>
+          <w:lang w:val="en-US"/>
+        </w:rPr>
+      </w:pPr>
+      <w:bookmarkStart w:id="4" w:name="_Toc24445462"/>
       <w:r>
         <w:rPr>
           <w:lang w:val="en-US"/>
         </w:rPr>
         <w:t>Configuration</w:t>
       </w:r>
-      <w:bookmarkEnd w:id="5"/>
+      <w:bookmarkEnd w:id="4"/>
     </w:p>
     <w:p>
       <w:pPr>
@@ -2393,7 +2488,7 @@
     </w:p>
     <w:tbl>
       <w:tblPr>
-        <w:tblStyle w:val="GridTable4-Accent1"/>
+        <w:tblStyle w:val="Gitternetztabelle4Akzent1"/>
         <w:tblW w:w="0" w:type="auto"/>
         <w:tblLook w:val="04A0" w:firstRow="1" w:lastRow="0" w:firstColumn="1" w:lastColumn="0" w:noHBand="0" w:noVBand="1"/>
       </w:tblPr>
@@ -3189,7 +3284,7 @@
     </w:p>
     <w:tbl>
       <w:tblPr>
-        <w:tblStyle w:val="GridTable4-Accent1"/>
+        <w:tblStyle w:val="Gitternetztabelle4Akzent1"/>
         <w:tblW w:w="0" w:type="auto"/>
         <w:tblLook w:val="04A0" w:firstRow="1" w:lastRow="0" w:firstColumn="1" w:lastColumn="0" w:noHBand="0" w:noVBand="1"/>
       </w:tblPr>
@@ -3369,12 +3464,12 @@
     </w:tbl>
     <w:p>
       <w:pPr>
-        <w:pStyle w:val="Heading1"/>
-        <w:rPr>
-          <w:lang w:val="en-US"/>
-        </w:rPr>
-      </w:pPr>
-      <w:bookmarkStart w:id="6" w:name="_Toc524067"/>
+        <w:pStyle w:val="berschrift1"/>
+        <w:rPr>
+          <w:lang w:val="en-US"/>
+        </w:rPr>
+      </w:pPr>
+      <w:bookmarkStart w:id="5" w:name="_Toc24445463"/>
       <w:r>
         <w:rPr>
           <w:lang w:val="en-US"/>
@@ -3387,26 +3482,26 @@
         </w:rPr>
         <w:t xml:space="preserve"> for the Task Handler</w:t>
       </w:r>
+      <w:bookmarkEnd w:id="5"/>
+    </w:p>
+    <w:p>
+      <w:pPr>
+        <w:pStyle w:val="berschrift2"/>
+        <w:rPr>
+          <w:lang w:val="en-US"/>
+        </w:rPr>
+      </w:pPr>
+      <w:bookmarkStart w:id="6" w:name="_Toc24445464"/>
+      <w:r>
+        <w:rPr>
+          <w:lang w:val="en-US"/>
+        </w:rPr>
+        <w:t>General Request Structure</w:t>
+      </w:r>
       <w:bookmarkEnd w:id="6"/>
     </w:p>
     <w:p>
       <w:pPr>
-        <w:pStyle w:val="Heading2"/>
-        <w:rPr>
-          <w:lang w:val="en-US"/>
-        </w:rPr>
-      </w:pPr>
-      <w:bookmarkStart w:id="7" w:name="_Toc524068"/>
-      <w:r>
-        <w:rPr>
-          <w:lang w:val="en-US"/>
-        </w:rPr>
-        <w:t>General Request Structure</w:t>
-      </w:r>
-      <w:bookmarkEnd w:id="7"/>
-    </w:p>
-    <w:p>
-      <w:pPr>
         <w:ind w:left="708"/>
         <w:rPr>
           <w:lang w:val="en-US"/>
@@ -3445,7 +3540,7 @@
     </w:p>
     <w:p>
       <w:pPr>
-        <w:pStyle w:val="ListParagraph"/>
+        <w:pStyle w:val="Listenabsatz"/>
         <w:numPr>
           <w:ilvl w:val="0"/>
           <w:numId w:val="6"/>
@@ -3516,7 +3611,7 @@
     </w:p>
     <w:p>
       <w:pPr>
-        <w:pStyle w:val="ListParagraph"/>
+        <w:pStyle w:val="Listenabsatz"/>
         <w:numPr>
           <w:ilvl w:val="0"/>
           <w:numId w:val="6"/>
@@ -3659,7 +3754,7 @@
     </w:p>
     <w:p>
       <w:pPr>
-        <w:pStyle w:val="ListParagraph"/>
+        <w:pStyle w:val="Listenabsatz"/>
         <w:numPr>
           <w:ilvl w:val="0"/>
           <w:numId w:val="6"/>
@@ -3692,7 +3787,7 @@
     </w:p>
     <w:p>
       <w:pPr>
-        <w:pStyle w:val="ListParagraph"/>
+        <w:pStyle w:val="Listenabsatz"/>
         <w:numPr>
           <w:ilvl w:val="0"/>
           <w:numId w:val="6"/>
@@ -3841,12 +3936,12 @@
     </w:p>
     <w:p>
       <w:pPr>
-        <w:pStyle w:val="Heading2"/>
-        <w:rPr>
-          <w:lang w:val="en-US"/>
-        </w:rPr>
-      </w:pPr>
-      <w:bookmarkStart w:id="8" w:name="_Toc524069"/>
+        <w:pStyle w:val="berschrift2"/>
+        <w:rPr>
+          <w:lang w:val="en-US"/>
+        </w:rPr>
+      </w:pPr>
+      <w:bookmarkStart w:id="7" w:name="_Toc24445465"/>
       <w:r>
         <w:rPr>
           <w:lang w:val="en-US"/>
@@ -3871,7 +3966,7 @@
         </w:rPr>
         <w:t xml:space="preserve"> Request</w:t>
       </w:r>
-      <w:bookmarkEnd w:id="8"/>
+      <w:bookmarkEnd w:id="7"/>
     </w:p>
     <w:p>
       <w:pPr>
@@ -3889,7 +3984,7 @@
     </w:p>
     <w:tbl>
       <w:tblPr>
-        <w:tblStyle w:val="TableGrid"/>
+        <w:tblStyle w:val="Tabellenraster"/>
         <w:tblW w:w="8197" w:type="dxa"/>
         <w:tblInd w:w="708" w:type="dxa"/>
         <w:tblLook w:val="04A0" w:firstRow="1" w:lastRow="0" w:firstColumn="1" w:lastColumn="0" w:noHBand="0" w:noVBand="1"/>
@@ -4067,7 +4162,7 @@
           </w:tcPr>
           <w:p>
             <w:pPr>
-              <w:pStyle w:val="ListParagraph"/>
+              <w:pStyle w:val="Listenabsatz"/>
               <w:numPr>
                 <w:ilvl w:val="0"/>
                 <w:numId w:val="6"/>
@@ -4146,7 +4241,7 @@
           </w:tcPr>
           <w:p>
             <w:pPr>
-              <w:pStyle w:val="ListParagraph"/>
+              <w:pStyle w:val="Listenabsatz"/>
               <w:numPr>
                 <w:ilvl w:val="0"/>
                 <w:numId w:val="6"/>
@@ -4179,7 +4274,7 @@
           </w:p>
           <w:p>
             <w:pPr>
-              <w:pStyle w:val="ListParagraph"/>
+              <w:pStyle w:val="Listenabsatz"/>
               <w:rPr>
                 <w:lang w:val="en-US"/>
               </w:rPr>
@@ -4379,12 +4474,12 @@
     </w:p>
     <w:p>
       <w:pPr>
-        <w:pStyle w:val="Heading2"/>
-        <w:rPr>
-          <w:lang w:val="en-US"/>
-        </w:rPr>
-      </w:pPr>
-      <w:bookmarkStart w:id="9" w:name="_Toc524070"/>
+        <w:pStyle w:val="berschrift2"/>
+        <w:rPr>
+          <w:lang w:val="en-US"/>
+        </w:rPr>
+      </w:pPr>
+      <w:bookmarkStart w:id="8" w:name="_Toc24445466"/>
       <w:r>
         <w:rPr>
           <w:lang w:val="en-US"/>
@@ -4409,7 +4504,7 @@
         </w:rPr>
         <w:t xml:space="preserve"> Request</w:t>
       </w:r>
-      <w:bookmarkEnd w:id="9"/>
+      <w:bookmarkEnd w:id="8"/>
     </w:p>
     <w:p>
       <w:pPr>
@@ -4433,7 +4528,7 @@
     </w:p>
     <w:tbl>
       <w:tblPr>
-        <w:tblStyle w:val="TableGrid"/>
+        <w:tblStyle w:val="Tabellenraster"/>
         <w:tblW w:w="8197" w:type="dxa"/>
         <w:tblInd w:w="708" w:type="dxa"/>
         <w:tblLook w:val="04A0" w:firstRow="1" w:lastRow="0" w:firstColumn="1" w:lastColumn="0" w:noHBand="0" w:noVBand="1"/>
@@ -4620,7 +4715,7 @@
           </w:tcPr>
           <w:p>
             <w:pPr>
-              <w:pStyle w:val="ListParagraph"/>
+              <w:pStyle w:val="Listenabsatz"/>
               <w:numPr>
                 <w:ilvl w:val="0"/>
                 <w:numId w:val="6"/>
@@ -4667,7 +4762,7 @@
           </w:p>
           <w:p>
             <w:pPr>
-              <w:pStyle w:val="ListParagraph"/>
+              <w:pStyle w:val="Listenabsatz"/>
               <w:numPr>
                 <w:ilvl w:val="0"/>
                 <w:numId w:val="6"/>
@@ -4708,7 +4803,7 @@
           </w:p>
           <w:p>
             <w:pPr>
-              <w:pStyle w:val="ListParagraph"/>
+              <w:pStyle w:val="Listenabsatz"/>
               <w:numPr>
                 <w:ilvl w:val="0"/>
                 <w:numId w:val="6"/>
@@ -4791,7 +4886,7 @@
           </w:p>
           <w:p>
             <w:pPr>
-              <w:pStyle w:val="ListParagraph"/>
+              <w:pStyle w:val="Listenabsatz"/>
               <w:rPr>
                 <w:lang w:val="en-US"/>
               </w:rPr>
@@ -4831,7 +4926,7 @@
           </w:tcPr>
           <w:p>
             <w:pPr>
-              <w:pStyle w:val="ListParagraph"/>
+              <w:pStyle w:val="Listenabsatz"/>
               <w:numPr>
                 <w:ilvl w:val="0"/>
                 <w:numId w:val="6"/>
@@ -4862,7 +4957,7 @@
           </w:p>
           <w:p>
             <w:pPr>
-              <w:pStyle w:val="ListParagraph"/>
+              <w:pStyle w:val="Listenabsatz"/>
               <w:rPr>
                 <w:lang w:val="en-US"/>
               </w:rPr>
@@ -5060,12 +5155,12 @@
     </w:p>
     <w:p>
       <w:pPr>
-        <w:pStyle w:val="Heading2"/>
-        <w:rPr>
-          <w:lang w:val="en-US"/>
-        </w:rPr>
-      </w:pPr>
-      <w:bookmarkStart w:id="10" w:name="_Toc524071"/>
+        <w:pStyle w:val="berschrift2"/>
+        <w:rPr>
+          <w:lang w:val="en-US"/>
+        </w:rPr>
+      </w:pPr>
+      <w:bookmarkStart w:id="9" w:name="_Toc24445467"/>
       <w:r>
         <w:rPr>
           <w:lang w:val="en-US"/>
@@ -5079,7 +5174,7 @@
         </w:rPr>
         <w:t xml:space="preserve"> Task Request</w:t>
       </w:r>
-      <w:bookmarkEnd w:id="10"/>
+      <w:bookmarkEnd w:id="9"/>
     </w:p>
     <w:p>
       <w:pPr>
@@ -5111,7 +5206,7 @@
     </w:p>
     <w:tbl>
       <w:tblPr>
-        <w:tblStyle w:val="TableGrid"/>
+        <w:tblStyle w:val="Tabellenraster"/>
         <w:tblW w:w="8197" w:type="dxa"/>
         <w:tblInd w:w="708" w:type="dxa"/>
         <w:tblLook w:val="04A0" w:firstRow="1" w:lastRow="0" w:firstColumn="1" w:lastColumn="0" w:noHBand="0" w:noVBand="1"/>
@@ -5335,7 +5430,7 @@
           </w:tcPr>
           <w:p>
             <w:pPr>
-              <w:pStyle w:val="ListParagraph"/>
+              <w:pStyle w:val="Listenabsatz"/>
               <w:numPr>
                 <w:ilvl w:val="0"/>
                 <w:numId w:val="6"/>
@@ -5378,7 +5473,7 @@
           </w:p>
           <w:p>
             <w:pPr>
-              <w:pStyle w:val="ListParagraph"/>
+              <w:pStyle w:val="Listenabsatz"/>
               <w:numPr>
                 <w:ilvl w:val="0"/>
                 <w:numId w:val="6"/>
@@ -5409,7 +5504,7 @@
           </w:p>
           <w:p>
             <w:pPr>
-              <w:pStyle w:val="ListParagraph"/>
+              <w:pStyle w:val="Listenabsatz"/>
               <w:rPr>
                 <w:lang w:val="en-US"/>
               </w:rPr>
@@ -5449,7 +5544,7 @@
           </w:tcPr>
           <w:p>
             <w:pPr>
-              <w:pStyle w:val="ListParagraph"/>
+              <w:pStyle w:val="Listenabsatz"/>
               <w:numPr>
                 <w:ilvl w:val="0"/>
                 <w:numId w:val="6"/>
@@ -5482,7 +5577,7 @@
           </w:p>
           <w:p>
             <w:pPr>
-              <w:pStyle w:val="ListParagraph"/>
+              <w:pStyle w:val="Listenabsatz"/>
               <w:rPr>
                 <w:lang w:val="en-US"/>
               </w:rPr>
@@ -5728,12 +5823,12 @@
     </w:p>
     <w:p>
       <w:pPr>
-        <w:pStyle w:val="Heading2"/>
-        <w:rPr>
-          <w:lang w:val="en-US"/>
-        </w:rPr>
-      </w:pPr>
-      <w:bookmarkStart w:id="11" w:name="_Toc524072"/>
+        <w:pStyle w:val="berschrift2"/>
+        <w:rPr>
+          <w:lang w:val="en-US"/>
+        </w:rPr>
+      </w:pPr>
+      <w:bookmarkStart w:id="10" w:name="_Toc24445468"/>
       <w:r>
         <w:rPr>
           <w:lang w:val="en-US"/>
@@ -5759,7 +5854,7 @@
         </w:rPr>
         <w:t>Request</w:t>
       </w:r>
-      <w:bookmarkEnd w:id="11"/>
+      <w:bookmarkEnd w:id="10"/>
     </w:p>
     <w:p>
       <w:pPr>
@@ -5803,7 +5898,7 @@
     </w:p>
     <w:tbl>
       <w:tblPr>
-        <w:tblStyle w:val="TableGrid"/>
+        <w:tblStyle w:val="Tabellenraster"/>
         <w:tblW w:w="8197" w:type="dxa"/>
         <w:tblInd w:w="708" w:type="dxa"/>
         <w:tblLook w:val="04A0" w:firstRow="1" w:lastRow="0" w:firstColumn="1" w:lastColumn="0" w:noHBand="0" w:noVBand="1"/>
@@ -6068,7 +6163,7 @@
           </w:p>
           <w:p>
             <w:pPr>
-              <w:pStyle w:val="ListParagraph"/>
+              <w:pStyle w:val="Listenabsatz"/>
               <w:rPr>
                 <w:lang w:val="en-US"/>
               </w:rPr>
@@ -6108,7 +6203,7 @@
           </w:tcPr>
           <w:p>
             <w:pPr>
-              <w:pStyle w:val="ListParagraph"/>
+              <w:pStyle w:val="Listenabsatz"/>
               <w:numPr>
                 <w:ilvl w:val="0"/>
                 <w:numId w:val="6"/>
@@ -6141,7 +6236,7 @@
           </w:p>
           <w:p>
             <w:pPr>
-              <w:pStyle w:val="ListParagraph"/>
+              <w:pStyle w:val="Listenabsatz"/>
               <w:numPr>
                 <w:ilvl w:val="0"/>
                 <w:numId w:val="6"/>
@@ -6178,7 +6273,7 @@
           </w:p>
           <w:p>
             <w:pPr>
-              <w:pStyle w:val="ListParagraph"/>
+              <w:pStyle w:val="Listenabsatz"/>
               <w:numPr>
                 <w:ilvl w:val="0"/>
                 <w:numId w:val="6"/>
@@ -6221,7 +6316,7 @@
           </w:p>
           <w:p>
             <w:pPr>
-              <w:pStyle w:val="ListParagraph"/>
+              <w:pStyle w:val="Listenabsatz"/>
               <w:numPr>
                 <w:ilvl w:val="0"/>
                 <w:numId w:val="6"/>
@@ -6252,7 +6347,7 @@
           </w:p>
           <w:p>
             <w:pPr>
-              <w:pStyle w:val="ListParagraph"/>
+              <w:pStyle w:val="Listenabsatz"/>
               <w:numPr>
                 <w:ilvl w:val="0"/>
                 <w:numId w:val="6"/>
@@ -6283,7 +6378,7 @@
           </w:p>
           <w:p>
             <w:pPr>
-              <w:pStyle w:val="ListParagraph"/>
+              <w:pStyle w:val="Listenabsatz"/>
               <w:numPr>
                 <w:ilvl w:val="0"/>
                 <w:numId w:val="6"/>
@@ -6308,7 +6403,7 @@
           </w:p>
           <w:p>
             <w:pPr>
-              <w:pStyle w:val="ListParagraph"/>
+              <w:pStyle w:val="Listenabsatz"/>
               <w:numPr>
                 <w:ilvl w:val="0"/>
                 <w:numId w:val="6"/>
@@ -6334,7 +6429,7 @@
           </w:p>
           <w:p>
             <w:pPr>
-              <w:pStyle w:val="ListParagraph"/>
+              <w:pStyle w:val="Listenabsatz"/>
               <w:rPr>
                 <w:lang w:val="en-US"/>
               </w:rPr>
@@ -6512,12 +6607,12 @@
     </w:p>
     <w:p>
       <w:pPr>
-        <w:pStyle w:val="Heading2"/>
-        <w:rPr>
-          <w:lang w:val="en-US"/>
-        </w:rPr>
-      </w:pPr>
-      <w:bookmarkStart w:id="12" w:name="_Toc524073"/>
+        <w:pStyle w:val="berschrift2"/>
+        <w:rPr>
+          <w:lang w:val="en-US"/>
+        </w:rPr>
+      </w:pPr>
+      <w:bookmarkStart w:id="11" w:name="_Toc24445469"/>
       <w:r>
         <w:rPr>
           <w:lang w:val="en-US"/>
@@ -6525,7 +6620,7 @@
         <w:lastRenderedPageBreak/>
         <w:t>Authentication and task creation example using Postman</w:t>
       </w:r>
-      <w:bookmarkEnd w:id="12"/>
+      <w:bookmarkEnd w:id="11"/>
     </w:p>
     <w:p>
       <w:pPr>
@@ -6558,8 +6653,8 @@
         <w:t>reate a session:</w:t>
       </w:r>
     </w:p>
-    <w:bookmarkStart w:id="13" w:name="_MON_1610951039"/>
-    <w:bookmarkEnd w:id="13"/>
+    <w:bookmarkStart w:id="12" w:name="_MON_1610951039"/>
+    <w:bookmarkEnd w:id="12"/>
     <w:p>
       <w:pPr>
         <w:rPr>
@@ -6595,10 +6690,10 @@
             <v:path o:extrusionok="f" gradientshapeok="t" o:connecttype="rect"/>
             <o:lock v:ext="edit" aspectratio="t"/>
           </v:shapetype>
-          <v:shape id="_x0000_i1025" type="#_x0000_t75" alt="" style="width:453.9pt;height:275.4pt;mso-width-percent:0;mso-height-percent:0;mso-width-percent:0;mso-height-percent:0" o:ole="">
+          <v:shape id="_x0000_i1027" type="#_x0000_t75" alt="" style="width:453.85pt;height:275.15pt;mso-width-percent:0;mso-height-percent:0;mso-width-percent:0;mso-height-percent:0" o:ole="">
             <v:imagedata r:id="rId23" o:title=""/>
           </v:shape>
-          <o:OLEObject Type="Embed" ProgID="Word.Document.12" ShapeID="_x0000_i1025" DrawAspect="Content" ObjectID="_1624790453" r:id="rId24">
+          <o:OLEObject Type="Embed" ProgID="Word.Document.12" ShapeID="_x0000_i1027" DrawAspect="Content" ObjectID="_1635058244" r:id="rId24">
             <o:FieldCodes>\s</o:FieldCodes>
           </o:OLEObject>
         </w:object>
@@ -6664,8 +6759,8 @@
         <w:t>2.  Authenticate the session</w:t>
       </w:r>
     </w:p>
-    <w:bookmarkStart w:id="14" w:name="_MON_1610951364"/>
-    <w:bookmarkEnd w:id="14"/>
+    <w:bookmarkStart w:id="13" w:name="_MON_1610951364"/>
+    <w:bookmarkEnd w:id="13"/>
     <w:p>
       <w:pPr>
         <w:rPr>
@@ -6682,10 +6777,10 @@
           <w:lang w:val="en-US"/>
         </w:rPr>
         <w:object w:dxaOrig="9080" w:dyaOrig="5700" w14:anchorId="09645C99">
-          <v:shape id="_x0000_i1026" type="#_x0000_t75" alt="" style="width:453.9pt;height:284.7pt;mso-width-percent:0;mso-height-percent:0;mso-width-percent:0;mso-height-percent:0" o:ole="">
+          <v:shape id="_x0000_i1026" type="#_x0000_t75" alt="" style="width:453.85pt;height:284.8pt;mso-width-percent:0;mso-height-percent:0;mso-width-percent:0;mso-height-percent:0" o:ole="">
             <v:imagedata r:id="rId25" o:title=""/>
           </v:shape>
-          <o:OLEObject Type="Embed" ProgID="Word.Document.12" ShapeID="_x0000_i1026" DrawAspect="Content" ObjectID="_1624790454" r:id="rId26">
+          <o:OLEObject Type="Embed" ProgID="Word.Document.12" ShapeID="_x0000_i1026" DrawAspect="Content" ObjectID="_1635058245" r:id="rId26">
             <o:FieldCodes>\s</o:FieldCodes>
           </o:OLEObject>
         </w:object>
@@ -6709,8 +6804,8 @@
         <w:t>3. Create the Task</w:t>
       </w:r>
     </w:p>
-    <w:bookmarkStart w:id="15" w:name="_MON_1611128857"/>
-    <w:bookmarkEnd w:id="15"/>
+    <w:bookmarkStart w:id="14" w:name="_MON_1611128857"/>
+    <w:bookmarkEnd w:id="14"/>
     <w:p>
       <w:pPr>
         <w:rPr>
@@ -6727,10 +6822,10 @@
           <w:lang w:val="en-US"/>
         </w:rPr>
         <w:object w:dxaOrig="9060" w:dyaOrig="2560" w14:anchorId="6A4117FF">
-          <v:shape id="_x0000_i1027" type="#_x0000_t75" alt="" style="width:452.1pt;height:127.5pt;mso-width-percent:0;mso-height-percent:0;mso-width-percent:0;mso-height-percent:0" o:ole="">
+          <v:shape id="_x0000_i1025" type="#_x0000_t75" alt="" style="width:451.95pt;height:127.3pt;mso-width-percent:0;mso-height-percent:0;mso-width-percent:0;mso-height-percent:0" o:ole="">
             <v:imagedata r:id="rId27" o:title=""/>
           </v:shape>
-          <o:OLEObject Type="Embed" ProgID="Word.Document.12" ShapeID="_x0000_i1027" DrawAspect="Content" ObjectID="_1624790455" r:id="rId28">
+          <o:OLEObject Type="Embed" ProgID="Word.Document.12" ShapeID="_x0000_i1025" DrawAspect="Content" ObjectID="_1635058246" r:id="rId28">
             <o:FieldCodes>\s</o:FieldCodes>
           </o:OLEObject>
         </w:object>
@@ -6738,19 +6833,19 @@
     </w:p>
     <w:p>
       <w:pPr>
-        <w:pStyle w:val="Heading2"/>
-        <w:rPr>
-          <w:lang w:val="en-US"/>
-        </w:rPr>
-      </w:pPr>
-      <w:bookmarkStart w:id="16" w:name="_Toc524074"/>
+        <w:pStyle w:val="berschrift2"/>
+        <w:rPr>
+          <w:lang w:val="en-US"/>
+        </w:rPr>
+      </w:pPr>
+      <w:bookmarkStart w:id="15" w:name="_Toc24445470"/>
       <w:r>
         <w:rPr>
           <w:lang w:val="en-US"/>
         </w:rPr>
         <w:t>More examples</w:t>
       </w:r>
-      <w:bookmarkEnd w:id="16"/>
+      <w:bookmarkEnd w:id="15"/>
     </w:p>
     <w:p>
       <w:pPr>
@@ -6767,7 +6862,7 @@
     </w:p>
     <w:p>
       <w:pPr>
-        <w:pStyle w:val="ListParagraph"/>
+        <w:pStyle w:val="Listenabsatz"/>
         <w:numPr>
           <w:ilvl w:val="0"/>
           <w:numId w:val="8"/>
@@ -6794,12 +6889,1733 @@
         <w:rPr>
           <w:lang w:val="en-US"/>
         </w:rPr>
-        <w:t>” example in the Netfabb Lua script library</w:t>
-      </w:r>
+        <w:t xml:space="preserve">” example in the </w:t>
+      </w:r>
+      <w:proofErr w:type="spellStart"/>
+      <w:r>
+        <w:rPr>
+          <w:lang w:val="en-US"/>
+        </w:rPr>
+        <w:t>Netfabb</w:t>
+      </w:r>
+      <w:proofErr w:type="spellEnd"/>
+      <w:r>
+        <w:rPr>
+          <w:lang w:val="en-US"/>
+        </w:rPr>
+        <w:t xml:space="preserve"> Lua script library</w:t>
+      </w:r>
+    </w:p>
+    <w:p>
+      <w:pPr>
+        <w:rPr>
+          <w:lang w:val="en-US"/>
+        </w:rPr>
+      </w:pPr>
+      <w:r>
+        <w:rPr>
+          <w:lang w:val="en-US"/>
+        </w:rPr>
+        <w:br w:type="page"/>
+      </w:r>
+    </w:p>
+    <w:p>
+      <w:pPr>
+        <w:pStyle w:val="berschrift1"/>
+        <w:rPr>
+          <w:lang w:val="en-US"/>
+        </w:rPr>
+      </w:pPr>
+      <w:bookmarkStart w:id="16" w:name="_Toc24445471"/>
+      <w:r>
+        <w:rPr>
+          <w:lang w:val="en-US"/>
+        </w:rPr>
+        <w:lastRenderedPageBreak/>
+        <w:t>Direct SQLite Project injection (</w:t>
+      </w:r>
+      <w:r>
+        <w:rPr>
+          <w:lang w:val="en-US"/>
+        </w:rPr>
+        <w:t>Example for creating a project with one mesh and two instances of this mesh).</w:t>
+      </w:r>
+      <w:bookmarkEnd w:id="16"/>
+    </w:p>
+    <w:p>
+      <w:pPr>
+        <w:rPr>
+          <w:lang w:val="en-US"/>
+        </w:rPr>
+      </w:pPr>
+    </w:p>
+    <w:p>
+      <w:pPr>
+        <w:rPr>
+          <w:lang w:val="en-US"/>
+        </w:rPr>
+      </w:pPr>
+      <w:r>
+        <w:rPr>
+          <w:lang w:val="en-US"/>
+        </w:rPr>
+        <w:t xml:space="preserve">Let’s assume we have a fixed predefined folder </w:t>
+      </w:r>
+      <w:r>
+        <w:rPr>
+          <w:b/>
+          <w:lang w:val="en-US"/>
+        </w:rPr>
+        <w:t>FOLDERUUID</w:t>
+      </w:r>
+      <w:r>
+        <w:rPr>
+          <w:lang w:val="en-US"/>
+        </w:rPr>
+        <w:t xml:space="preserve"> “3eb2b24d-534d-4c50-942b-a17aab1b4bfe” and want to create a new project in it. </w:t>
+      </w:r>
+    </w:p>
+    <w:p>
+      <w:pPr>
+        <w:rPr>
+          <w:b/>
+          <w:lang w:val="en-US"/>
+        </w:rPr>
+      </w:pPr>
+    </w:p>
+    <w:p>
+      <w:pPr>
+        <w:pStyle w:val="Listenabsatz"/>
+        <w:numPr>
+          <w:ilvl w:val="0"/>
+          <w:numId w:val="10"/>
+        </w:numPr>
+        <w:rPr>
+          <w:b/>
+          <w:lang w:val="en-US"/>
+        </w:rPr>
+      </w:pPr>
+      <w:r>
+        <w:rPr>
+          <w:b/>
+          <w:lang w:val="en-US"/>
+        </w:rPr>
+        <w:t xml:space="preserve">Create the </w:t>
+      </w:r>
+      <w:r>
+        <w:rPr>
+          <w:b/>
+          <w:lang w:val="en-US"/>
+        </w:rPr>
+        <w:t xml:space="preserve">Project </w:t>
+      </w:r>
+      <w:bookmarkStart w:id="17" w:name="_GoBack"/>
+      <w:bookmarkEnd w:id="17"/>
+      <w:r>
+        <w:rPr>
+          <w:b/>
+          <w:lang w:val="en-US"/>
+        </w:rPr>
+        <w:t>Entry</w:t>
+      </w:r>
+    </w:p>
+    <w:p>
+      <w:pPr>
+        <w:rPr>
+          <w:b/>
+          <w:lang w:val="en-US"/>
+        </w:rPr>
+      </w:pPr>
+    </w:p>
+    <w:p>
+      <w:pPr>
+        <w:pStyle w:val="Listenabsatz"/>
+        <w:numPr>
+          <w:ilvl w:val="1"/>
+          <w:numId w:val="11"/>
+        </w:numPr>
+        <w:rPr>
+          <w:lang w:val="en-US"/>
+        </w:rPr>
+      </w:pPr>
+      <w:r>
+        <w:rPr>
+          <w:lang w:val="en-US"/>
+        </w:rPr>
+        <w:t xml:space="preserve">For the new project, we define a name and generate a new </w:t>
+      </w:r>
+      <w:proofErr w:type="spellStart"/>
+      <w:r>
+        <w:rPr>
+          <w:lang w:val="en-US"/>
+        </w:rPr>
+        <w:t>guid</w:t>
+      </w:r>
+      <w:proofErr w:type="spellEnd"/>
+      <w:r>
+        <w:rPr>
+          <w:lang w:val="en-US"/>
+        </w:rPr>
+        <w:t xml:space="preserve"> </w:t>
+      </w:r>
+      <w:r>
+        <w:rPr>
+          <w:b/>
+          <w:lang w:val="en-US"/>
+        </w:rPr>
+        <w:t>ITEMUUID</w:t>
+      </w:r>
+      <w:r>
+        <w:rPr>
+          <w:lang w:val="en-US"/>
+        </w:rPr>
+        <w:t xml:space="preserve"> (here “f2ba8807-e5d5-4ee4-b71f-561bcc8eace6”). </w:t>
+      </w:r>
+      <w:proofErr w:type="spellStart"/>
+      <w:proofErr w:type="gramStart"/>
+      <w:r>
+        <w:rPr>
+          <w:lang w:val="en-US"/>
+        </w:rPr>
+        <w:t>Lets</w:t>
+      </w:r>
+      <w:proofErr w:type="spellEnd"/>
+      <w:proofErr w:type="gramEnd"/>
+      <w:r>
+        <w:rPr>
+          <w:lang w:val="en-US"/>
+        </w:rPr>
+        <w:t xml:space="preserve"> call this project “project1”</w:t>
+      </w:r>
+      <w:r>
+        <w:rPr>
+          <w:lang w:val="en-US"/>
+        </w:rPr>
+        <w:br/>
+      </w:r>
+    </w:p>
+    <w:p>
+      <w:pPr>
+        <w:pStyle w:val="Listenabsatz"/>
+        <w:numPr>
+          <w:ilvl w:val="1"/>
+          <w:numId w:val="9"/>
+        </w:numPr>
+        <w:rPr>
+          <w:lang w:val="en-US"/>
+        </w:rPr>
+      </w:pPr>
+      <w:r>
+        <w:rPr>
+          <w:lang w:val="en-US"/>
+        </w:rPr>
+        <w:t xml:space="preserve">Create </w:t>
+      </w:r>
+      <w:proofErr w:type="spellStart"/>
+      <w:r>
+        <w:rPr>
+          <w:lang w:val="en-US"/>
+        </w:rPr>
+        <w:t>a</w:t>
+      </w:r>
+      <w:proofErr w:type="spellEnd"/>
+      <w:r>
+        <w:rPr>
+          <w:lang w:val="en-US"/>
+        </w:rPr>
+        <w:t xml:space="preserve"> entry into the </w:t>
+      </w:r>
+      <w:proofErr w:type="spellStart"/>
+      <w:r>
+        <w:rPr>
+          <w:lang w:val="en-US"/>
+        </w:rPr>
+        <w:t>netstorage_items</w:t>
+      </w:r>
+      <w:proofErr w:type="spellEnd"/>
+      <w:r>
+        <w:rPr>
+          <w:lang w:val="en-US"/>
+        </w:rPr>
+        <w:t xml:space="preserve"> table with </w:t>
+      </w:r>
+      <w:proofErr w:type="spellStart"/>
+      <w:r>
+        <w:rPr>
+          <w:lang w:val="en-US"/>
+        </w:rPr>
+        <w:t>uuid</w:t>
+      </w:r>
+      <w:proofErr w:type="spellEnd"/>
+      <w:r>
+        <w:rPr>
+          <w:lang w:val="en-US"/>
+        </w:rPr>
+        <w:t xml:space="preserve">=ITEMUUID, </w:t>
+      </w:r>
+      <w:proofErr w:type="spellStart"/>
+      <w:r>
+        <w:rPr>
+          <w:lang w:val="en-US"/>
+        </w:rPr>
+        <w:t>folderuuid</w:t>
+      </w:r>
+      <w:proofErr w:type="spellEnd"/>
+      <w:r>
+        <w:rPr>
+          <w:lang w:val="en-US"/>
+        </w:rPr>
+        <w:t xml:space="preserve">=FOLDERUUID, </w:t>
+      </w:r>
+      <w:proofErr w:type="spellStart"/>
+      <w:r>
+        <w:rPr>
+          <w:lang w:val="en-US"/>
+        </w:rPr>
+        <w:t>itemname</w:t>
+      </w:r>
+      <w:proofErr w:type="spellEnd"/>
+      <w:proofErr w:type="gramStart"/>
+      <w:r>
+        <w:rPr>
+          <w:lang w:val="en-US"/>
+        </w:rPr>
+        <w:t>=”project1.netfabbonline</w:t>
+      </w:r>
+      <w:proofErr w:type="gramEnd"/>
+      <w:r>
+        <w:rPr>
+          <w:lang w:val="en-US"/>
+        </w:rPr>
+        <w:t>”, active=1:</w:t>
+      </w:r>
+    </w:p>
+    <w:p>
+      <w:pPr>
+        <w:pStyle w:val="Listenabsatz"/>
+        <w:ind w:left="1080"/>
+        <w:rPr>
+          <w:lang w:val="en-US"/>
+        </w:rPr>
+      </w:pPr>
+    </w:p>
+    <w:p>
+      <w:pPr>
+        <w:ind w:left="708"/>
+        <w:rPr>
+          <w:lang w:val="en-US"/>
+        </w:rPr>
+      </w:pPr>
+      <w:r>
+        <w:rPr>
+          <w:noProof/>
+          <w:lang w:val="en-US"/>
+        </w:rPr>
+        <w:drawing>
+          <wp:inline distT="0" distB="0" distL="0" distR="0" wp14:anchorId="218E499C" wp14:editId="6AAABBD6">
+            <wp:extent cx="5760720" cy="919480"/>
+            <wp:effectExtent l="0" t="0" r="0" b="0"/>
+            <wp:docPr id="13" name="Grafik 13"/>
+            <wp:cNvGraphicFramePr>
+              <a:graphicFrameLocks xmlns:a="http://schemas.openxmlformats.org/drawingml/2006/main" noChangeAspect="1"/>
+            </wp:cNvGraphicFramePr>
+            <a:graphic xmlns:a="http://schemas.openxmlformats.org/drawingml/2006/main">
+              <a:graphicData uri="http://schemas.openxmlformats.org/drawingml/2006/picture">
+                <pic:pic xmlns:pic="http://schemas.openxmlformats.org/drawingml/2006/picture">
+                  <pic:nvPicPr>
+                    <pic:cNvPr id="1" name=""/>
+                    <pic:cNvPicPr/>
+                  </pic:nvPicPr>
+                  <pic:blipFill>
+                    <a:blip r:embed="rId29"/>
+                    <a:stretch>
+                      <a:fillRect/>
+                    </a:stretch>
+                  </pic:blipFill>
+                  <pic:spPr>
+                    <a:xfrm>
+                      <a:off x="0" y="0"/>
+                      <a:ext cx="5760720" cy="919480"/>
+                    </a:xfrm>
+                    <a:prstGeom prst="rect">
+                      <a:avLst/>
+                    </a:prstGeom>
+                  </pic:spPr>
+                </pic:pic>
+              </a:graphicData>
+            </a:graphic>
+          </wp:inline>
+        </w:drawing>
+      </w:r>
+    </w:p>
+    <w:p>
+      <w:pPr>
+        <w:rPr>
+          <w:b/>
+          <w:lang w:val="en-US"/>
+        </w:rPr>
+      </w:pPr>
+    </w:p>
+    <w:p>
+      <w:pPr>
+        <w:pStyle w:val="Listenabsatz"/>
+        <w:ind w:left="360"/>
+        <w:rPr>
+          <w:b/>
+          <w:lang w:val="en-US"/>
+        </w:rPr>
+      </w:pPr>
+    </w:p>
+    <w:p>
+      <w:pPr>
+        <w:pStyle w:val="Listenabsatz"/>
+        <w:numPr>
+          <w:ilvl w:val="0"/>
+          <w:numId w:val="10"/>
+        </w:numPr>
+        <w:rPr>
+          <w:b/>
+          <w:lang w:val="en-US"/>
+        </w:rPr>
+      </w:pPr>
+      <w:r>
+        <w:rPr>
+          <w:b/>
+          <w:lang w:val="en-US"/>
+        </w:rPr>
+        <w:t>Create the Mesh data</w:t>
+      </w:r>
+    </w:p>
+    <w:p>
+      <w:pPr>
+        <w:pStyle w:val="Listenabsatz"/>
+        <w:rPr>
+          <w:lang w:val="en-US"/>
+        </w:rPr>
+      </w:pPr>
+    </w:p>
+    <w:p>
+      <w:pPr>
+        <w:pStyle w:val="Listenabsatz"/>
+        <w:numPr>
+          <w:ilvl w:val="1"/>
+          <w:numId w:val="10"/>
+        </w:numPr>
+        <w:rPr>
+          <w:lang w:val="en-US"/>
+        </w:rPr>
+      </w:pPr>
+      <w:r>
+        <w:rPr>
+          <w:lang w:val="en-US"/>
+        </w:rPr>
+        <w:t xml:space="preserve">Convert an STL to an NCM (here: </w:t>
+      </w:r>
+      <w:proofErr w:type="spellStart"/>
+      <w:r>
+        <w:rPr>
+          <w:lang w:val="en-US"/>
+        </w:rPr>
+        <w:t>box.ncm</w:t>
+      </w:r>
+      <w:proofErr w:type="spellEnd"/>
+      <w:r>
+        <w:rPr>
+          <w:lang w:val="en-US"/>
+        </w:rPr>
+        <w:t xml:space="preserve">) and </w:t>
+      </w:r>
+      <w:proofErr w:type="spellStart"/>
+      <w:r>
+        <w:rPr>
+          <w:lang w:val="en-US"/>
+        </w:rPr>
+        <w:t>genereate</w:t>
+      </w:r>
+      <w:proofErr w:type="spellEnd"/>
+      <w:r>
+        <w:rPr>
+          <w:lang w:val="en-US"/>
+        </w:rPr>
+        <w:t xml:space="preserve"> a new </w:t>
+      </w:r>
+      <w:proofErr w:type="spellStart"/>
+      <w:r>
+        <w:rPr>
+          <w:lang w:val="en-US"/>
+        </w:rPr>
+        <w:t>guid</w:t>
+      </w:r>
+      <w:proofErr w:type="spellEnd"/>
+      <w:r>
+        <w:rPr>
+          <w:lang w:val="en-US"/>
+        </w:rPr>
+        <w:t xml:space="preserve"> </w:t>
+      </w:r>
+      <w:r>
+        <w:rPr>
+          <w:b/>
+          <w:lang w:val="en-US"/>
+        </w:rPr>
+        <w:t>MESHDATAUUID</w:t>
+      </w:r>
+      <w:r>
+        <w:rPr>
+          <w:lang w:val="en-US"/>
+        </w:rPr>
+        <w:t xml:space="preserve"> (here c45f76b8-a23a-4cf7-aafa-3837ee028328</w:t>
+      </w:r>
+      <w:r>
+        <w:rPr>
+          <w:lang w:val="en-US"/>
+        </w:rPr>
+        <w:t xml:space="preserve">). Copy the </w:t>
+      </w:r>
+      <w:proofErr w:type="spellStart"/>
+      <w:r>
+        <w:rPr>
+          <w:lang w:val="en-US"/>
+        </w:rPr>
+        <w:t>ncm</w:t>
+      </w:r>
+      <w:proofErr w:type="spellEnd"/>
+      <w:r>
+        <w:rPr>
+          <w:lang w:val="en-US"/>
+        </w:rPr>
+        <w:t xml:space="preserve"> file to data/</w:t>
+      </w:r>
+      <w:r>
+        <w:rPr>
+          <w:b/>
+          <w:lang w:val="en-US"/>
+        </w:rPr>
+        <w:t>MESHDATAUUID</w:t>
+      </w:r>
+      <w:r>
+        <w:rPr>
+          <w:lang w:val="en-US"/>
+        </w:rPr>
+        <w:t>.dat</w:t>
+      </w:r>
+    </w:p>
+    <w:p>
+      <w:pPr>
+        <w:pStyle w:val="Listenabsatz"/>
+        <w:rPr>
+          <w:lang w:val="en-US"/>
+        </w:rPr>
+      </w:pPr>
+    </w:p>
+    <w:p>
+      <w:pPr>
+        <w:pStyle w:val="Listenabsatz"/>
+        <w:numPr>
+          <w:ilvl w:val="1"/>
+          <w:numId w:val="10"/>
+        </w:numPr>
+        <w:rPr>
+          <w:lang w:val="en-US"/>
+        </w:rPr>
+      </w:pPr>
+      <w:r>
+        <w:rPr>
+          <w:lang w:val="en-US"/>
+        </w:rPr>
+        <w:t xml:space="preserve">Create </w:t>
+      </w:r>
+      <w:proofErr w:type="spellStart"/>
+      <w:r>
+        <w:rPr>
+          <w:lang w:val="en-US"/>
+        </w:rPr>
+        <w:t>a</w:t>
+      </w:r>
+      <w:proofErr w:type="spellEnd"/>
+      <w:r>
+        <w:rPr>
+          <w:lang w:val="en-US"/>
+        </w:rPr>
+        <w:t xml:space="preserve"> Entry into the </w:t>
+      </w:r>
+      <w:proofErr w:type="spellStart"/>
+      <w:r>
+        <w:rPr>
+          <w:lang w:val="en-US"/>
+        </w:rPr>
+        <w:t>netstorage_entities</w:t>
+      </w:r>
+      <w:proofErr w:type="spellEnd"/>
+      <w:r>
+        <w:rPr>
+          <w:lang w:val="en-US"/>
+        </w:rPr>
+        <w:t xml:space="preserve"> table with </w:t>
+      </w:r>
+      <w:proofErr w:type="spellStart"/>
+      <w:r>
+        <w:rPr>
+          <w:lang w:val="en-US"/>
+        </w:rPr>
+        <w:t>uuid</w:t>
+      </w:r>
+      <w:proofErr w:type="spellEnd"/>
+      <w:r>
+        <w:rPr>
+          <w:lang w:val="en-US"/>
+        </w:rPr>
+        <w:t>=</w:t>
+      </w:r>
+      <w:r>
+        <w:rPr>
+          <w:b/>
+          <w:lang w:val="en-US"/>
+        </w:rPr>
+        <w:t>MESHDATAUUID</w:t>
+      </w:r>
+      <w:r>
+        <w:rPr>
+          <w:lang w:val="en-US"/>
+        </w:rPr>
+        <w:t xml:space="preserve">, </w:t>
+      </w:r>
+      <w:proofErr w:type="spellStart"/>
+      <w:r>
+        <w:rPr>
+          <w:lang w:val="en-US"/>
+        </w:rPr>
+        <w:t>itemuuid</w:t>
+      </w:r>
+      <w:proofErr w:type="spellEnd"/>
+      <w:r>
+        <w:rPr>
+          <w:lang w:val="en-US"/>
+        </w:rPr>
+        <w:t>=</w:t>
+      </w:r>
+      <w:r>
+        <w:rPr>
+          <w:b/>
+          <w:lang w:val="en-US"/>
+        </w:rPr>
+        <w:t>ITEMUUID</w:t>
+      </w:r>
+      <w:r>
+        <w:rPr>
+          <w:lang w:val="en-US"/>
+        </w:rPr>
+        <w:t>, datatype=”</w:t>
+      </w:r>
+      <w:proofErr w:type="spellStart"/>
+      <w:r>
+        <w:rPr>
+          <w:lang w:val="en-US"/>
+        </w:rPr>
+        <w:t>ngm</w:t>
+      </w:r>
+      <w:proofErr w:type="spellEnd"/>
+      <w:r>
+        <w:rPr>
+          <w:lang w:val="en-US"/>
+        </w:rPr>
+        <w:t>”</w:t>
+      </w:r>
+      <w:r>
+        <w:rPr>
+          <w:lang w:val="en-US"/>
+        </w:rPr>
+        <w:t xml:space="preserve"> and the sha1 sum and </w:t>
+      </w:r>
+      <w:proofErr w:type="spellStart"/>
+      <w:r>
+        <w:rPr>
+          <w:lang w:val="en-US"/>
+        </w:rPr>
+        <w:t>filesize</w:t>
+      </w:r>
+      <w:proofErr w:type="spellEnd"/>
+      <w:r>
+        <w:rPr>
+          <w:lang w:val="en-US"/>
+        </w:rPr>
+        <w:t xml:space="preserve"> of the file.</w:t>
+      </w:r>
+      <w:r>
+        <w:rPr>
+          <w:lang w:val="en-US"/>
+        </w:rPr>
+        <w:br/>
+        <w:t>The field metadata must be a JSON string containing the UUID again:</w:t>
+      </w:r>
+      <w:r>
+        <w:rPr>
+          <w:lang w:val="en-US"/>
+        </w:rPr>
+        <w:br/>
+      </w:r>
+      <w:r>
+        <w:rPr>
+          <w:lang w:val="en-US"/>
+        </w:rPr>
+        <w:t>{ "</w:t>
+      </w:r>
+      <w:proofErr w:type="spellStart"/>
+      <w:r>
+        <w:rPr>
+          <w:lang w:val="en-US"/>
+        </w:rPr>
+        <w:t>uuid</w:t>
+      </w:r>
+      <w:proofErr w:type="spellEnd"/>
+      <w:r>
+        <w:rPr>
+          <w:lang w:val="en-US"/>
+        </w:rPr>
+        <w:t>": "c45f76b8-a23a-4cf7-aafa-3837ee028328"}</w:t>
+      </w:r>
+      <w:r>
+        <w:rPr>
+          <w:lang w:val="en-US"/>
+        </w:rPr>
+        <w:br/>
+        <w:t xml:space="preserve">The field timestamp should be a timestamp formatted according to </w:t>
+      </w:r>
+      <w:r>
+        <w:rPr>
+          <w:lang w:val="en-US"/>
+        </w:rPr>
+        <w:t>RFC3339</w:t>
+      </w:r>
+      <w:r>
+        <w:rPr>
+          <w:lang w:val="en-US"/>
+        </w:rPr>
+        <w:t xml:space="preserve">, (for example </w:t>
+      </w:r>
+      <w:r>
+        <w:rPr>
+          <w:lang w:val="en-US"/>
+        </w:rPr>
+        <w:t>"2019-11-06T03:56:48+01:00"</w:t>
+      </w:r>
+      <w:r>
+        <w:rPr>
+          <w:lang w:val="en-US"/>
+        </w:rPr>
+        <w:t>)</w:t>
+      </w:r>
+    </w:p>
+    <w:p>
+      <w:pPr>
+        <w:pStyle w:val="Listenabsatz"/>
+        <w:rPr>
+          <w:lang w:val="en-US"/>
+        </w:rPr>
+      </w:pPr>
+    </w:p>
+    <w:p>
+      <w:pPr>
+        <w:pStyle w:val="Listenabsatz"/>
+        <w:ind w:left="1068"/>
+        <w:rPr>
+          <w:lang w:val="en-US"/>
+        </w:rPr>
+      </w:pPr>
+      <w:r>
+        <w:rPr>
+          <w:noProof/>
+          <w:lang w:val="en-US"/>
+        </w:rPr>
+        <w:drawing>
+          <wp:inline distT="0" distB="0" distL="0" distR="0" wp14:anchorId="32F4FC9A" wp14:editId="7B8B5D15">
+            <wp:extent cx="5760720" cy="1080135"/>
+            <wp:effectExtent l="0" t="0" r="0" b="5715"/>
+            <wp:docPr id="14" name="Grafik 14"/>
+            <wp:cNvGraphicFramePr>
+              <a:graphicFrameLocks xmlns:a="http://schemas.openxmlformats.org/drawingml/2006/main" noChangeAspect="1"/>
+            </wp:cNvGraphicFramePr>
+            <a:graphic xmlns:a="http://schemas.openxmlformats.org/drawingml/2006/main">
+              <a:graphicData uri="http://schemas.openxmlformats.org/drawingml/2006/picture">
+                <pic:pic xmlns:pic="http://schemas.openxmlformats.org/drawingml/2006/picture">
+                  <pic:nvPicPr>
+                    <pic:cNvPr id="1" name=""/>
+                    <pic:cNvPicPr/>
+                  </pic:nvPicPr>
+                  <pic:blipFill>
+                    <a:blip r:embed="rId30"/>
+                    <a:stretch>
+                      <a:fillRect/>
+                    </a:stretch>
+                  </pic:blipFill>
+                  <pic:spPr>
+                    <a:xfrm>
+                      <a:off x="0" y="0"/>
+                      <a:ext cx="5760720" cy="1080135"/>
+                    </a:xfrm>
+                    <a:prstGeom prst="rect">
+                      <a:avLst/>
+                    </a:prstGeom>
+                  </pic:spPr>
+                </pic:pic>
+              </a:graphicData>
+            </a:graphic>
+          </wp:inline>
+        </w:drawing>
+      </w:r>
+    </w:p>
+    <w:p>
+      <w:pPr>
+        <w:rPr>
+          <w:lang w:val="en-US"/>
+        </w:rPr>
+      </w:pPr>
+    </w:p>
+    <w:p>
+      <w:pPr>
+        <w:pStyle w:val="Listenabsatz"/>
+        <w:numPr>
+          <w:ilvl w:val="0"/>
+          <w:numId w:val="10"/>
+        </w:numPr>
+        <w:rPr>
+          <w:b/>
+          <w:lang w:val="en-US"/>
+        </w:rPr>
+      </w:pPr>
+      <w:r>
+        <w:rPr>
+          <w:b/>
+          <w:lang w:val="en-US"/>
+        </w:rPr>
+        <w:t>Prepare</w:t>
+      </w:r>
+      <w:r>
+        <w:rPr>
+          <w:b/>
+          <w:lang w:val="en-US"/>
+        </w:rPr>
+        <w:t xml:space="preserve"> the </w:t>
+      </w:r>
+      <w:r>
+        <w:rPr>
+          <w:b/>
+          <w:lang w:val="en-US"/>
+        </w:rPr>
+        <w:t>Project</w:t>
+      </w:r>
+      <w:r>
+        <w:rPr>
+          <w:b/>
+          <w:lang w:val="en-US"/>
+        </w:rPr>
+        <w:t xml:space="preserve"> data</w:t>
+      </w:r>
+    </w:p>
+    <w:p>
+      <w:pPr>
+        <w:pStyle w:val="Listenabsatz"/>
+        <w:ind w:left="360"/>
+        <w:rPr>
+          <w:b/>
+          <w:lang w:val="en-US"/>
+        </w:rPr>
+      </w:pPr>
+    </w:p>
+    <w:p>
+      <w:pPr>
+        <w:pStyle w:val="Listenabsatz"/>
+        <w:numPr>
+          <w:ilvl w:val="1"/>
+          <w:numId w:val="10"/>
+        </w:numPr>
+        <w:rPr>
+          <w:lang w:val="en-US"/>
+        </w:rPr>
+      </w:pPr>
+      <w:r>
+        <w:rPr>
+          <w:lang w:val="en-US"/>
+        </w:rPr>
+        <w:t xml:space="preserve">In order to make the example more interesting, we want to create two instances of the mesh data above, and for this we are generating two new </w:t>
+      </w:r>
+      <w:proofErr w:type="spellStart"/>
+      <w:r>
+        <w:rPr>
+          <w:lang w:val="en-US"/>
+        </w:rPr>
+        <w:t>guids</w:t>
+      </w:r>
+      <w:proofErr w:type="spellEnd"/>
+      <w:r>
+        <w:rPr>
+          <w:lang w:val="en-US"/>
+        </w:rPr>
+        <w:t xml:space="preserve"> </w:t>
+      </w:r>
+      <w:r>
+        <w:rPr>
+          <w:b/>
+          <w:lang w:val="en-US"/>
+        </w:rPr>
+        <w:t>MESHUUID1</w:t>
+      </w:r>
+      <w:r>
+        <w:rPr>
+          <w:lang w:val="en-US"/>
+        </w:rPr>
+        <w:t xml:space="preserve"> (here “</w:t>
+      </w:r>
+      <w:r>
+        <w:rPr>
+          <w:lang w:val="en-US"/>
+        </w:rPr>
+        <w:t>9e27cfe8-2839-4470-8d90-d239e34f5ff0</w:t>
+      </w:r>
+      <w:r>
+        <w:rPr>
+          <w:lang w:val="en-US"/>
+        </w:rPr>
+        <w:t xml:space="preserve">”) and </w:t>
+      </w:r>
+      <w:r>
+        <w:rPr>
+          <w:b/>
+          <w:lang w:val="en-US"/>
+        </w:rPr>
+        <w:t>MESHUUID2</w:t>
+      </w:r>
+      <w:r>
+        <w:rPr>
+          <w:lang w:val="en-US"/>
+        </w:rPr>
+        <w:t xml:space="preserve"> (here “</w:t>
+      </w:r>
+      <w:r>
+        <w:rPr>
+          <w:lang w:val="en-US"/>
+        </w:rPr>
+        <w:t>0abf7b0d-4da9-4a28-bf27-b29c68ccdfb0</w:t>
+      </w:r>
+      <w:r>
+        <w:rPr>
+          <w:lang w:val="en-US"/>
+        </w:rPr>
+        <w:t>”)</w:t>
+      </w:r>
+      <w:r>
+        <w:rPr>
+          <w:lang w:val="en-US"/>
+        </w:rPr>
+        <w:br/>
+      </w:r>
+    </w:p>
+    <w:p>
+      <w:pPr>
+        <w:pStyle w:val="Listenabsatz"/>
+        <w:numPr>
+          <w:ilvl w:val="1"/>
+          <w:numId w:val="10"/>
+        </w:numPr>
+        <w:rPr>
+          <w:lang w:val="en-US"/>
+        </w:rPr>
+      </w:pPr>
+      <w:r>
+        <w:rPr>
+          <w:lang w:val="en-US"/>
+        </w:rPr>
+        <w:t xml:space="preserve"> Generate a Project XML according to the general schema, with two instances of the mesh, referring to the same </w:t>
+      </w:r>
+      <w:proofErr w:type="spellStart"/>
+      <w:r>
+        <w:rPr>
+          <w:lang w:val="en-US"/>
+        </w:rPr>
+        <w:t>dataguid</w:t>
+      </w:r>
+      <w:proofErr w:type="spellEnd"/>
+      <w:r>
+        <w:rPr>
+          <w:lang w:val="en-US"/>
+        </w:rPr>
+        <w:t xml:space="preserve"> </w:t>
+      </w:r>
+      <w:r>
+        <w:rPr>
+          <w:b/>
+          <w:lang w:val="en-US"/>
+        </w:rPr>
+        <w:t>MESHDATAUUID</w:t>
+      </w:r>
+      <w:r>
+        <w:rPr>
+          <w:lang w:val="en-US"/>
+        </w:rPr>
+        <w:t xml:space="preserve">, while having distinct </w:t>
+      </w:r>
+      <w:proofErr w:type="spellStart"/>
+      <w:r>
+        <w:rPr>
+          <w:lang w:val="en-US"/>
+        </w:rPr>
+        <w:t>guid</w:t>
+      </w:r>
+      <w:proofErr w:type="spellEnd"/>
+      <w:r>
+        <w:rPr>
+          <w:lang w:val="en-US"/>
+        </w:rPr>
+        <w:t xml:space="preserve"> elements. The matrices specify the relative translation of the instances to the original mesh data space. In our example, the second box is moved by a vector of (220, 50, 0) against the first box.</w:t>
+      </w:r>
+    </w:p>
+    <w:p>
+      <w:pPr>
+        <w:pStyle w:val="Listenabsatz"/>
+        <w:ind w:left="1068"/>
+        <w:rPr>
+          <w:lang w:val="en-US"/>
+        </w:rPr>
+      </w:pPr>
+    </w:p>
+    <w:p>
+      <w:pPr>
+        <w:pStyle w:val="Listenabsatz"/>
+        <w:ind w:left="1068"/>
+        <w:rPr>
+          <w:lang w:val="en-US"/>
+        </w:rPr>
+      </w:pPr>
+      <w:r>
+        <w:rPr>
+          <w:noProof/>
+          <w:lang w:val="en-US"/>
+        </w:rPr>
+        <w:drawing>
+          <wp:inline distT="0" distB="0" distL="0" distR="0" wp14:anchorId="2C7EF73A" wp14:editId="1DDF24A5">
+            <wp:extent cx="5760720" cy="4004945"/>
+            <wp:effectExtent l="0" t="0" r="0" b="0"/>
+            <wp:docPr id="17" name="Grafik 17"/>
+            <wp:cNvGraphicFramePr>
+              <a:graphicFrameLocks xmlns:a="http://schemas.openxmlformats.org/drawingml/2006/main" noChangeAspect="1"/>
+            </wp:cNvGraphicFramePr>
+            <a:graphic xmlns:a="http://schemas.openxmlformats.org/drawingml/2006/main">
+              <a:graphicData uri="http://schemas.openxmlformats.org/drawingml/2006/picture">
+                <pic:pic xmlns:pic="http://schemas.openxmlformats.org/drawingml/2006/picture">
+                  <pic:nvPicPr>
+                    <pic:cNvPr id="1" name=""/>
+                    <pic:cNvPicPr/>
+                  </pic:nvPicPr>
+                  <pic:blipFill>
+                    <a:blip r:embed="rId31"/>
+                    <a:stretch>
+                      <a:fillRect/>
+                    </a:stretch>
+                  </pic:blipFill>
+                  <pic:spPr>
+                    <a:xfrm>
+                      <a:off x="0" y="0"/>
+                      <a:ext cx="5760720" cy="4004945"/>
+                    </a:xfrm>
+                    <a:prstGeom prst="rect">
+                      <a:avLst/>
+                    </a:prstGeom>
+                  </pic:spPr>
+                </pic:pic>
+              </a:graphicData>
+            </a:graphic>
+          </wp:inline>
+        </w:drawing>
+      </w:r>
+    </w:p>
+    <w:p>
+      <w:pPr>
+        <w:pStyle w:val="Listenabsatz"/>
+        <w:ind w:left="1068"/>
+        <w:rPr>
+          <w:lang w:val="en-US"/>
+        </w:rPr>
+      </w:pPr>
+    </w:p>
+    <w:p>
+      <w:pPr>
+        <w:pStyle w:val="Listenabsatz"/>
+        <w:ind w:left="1068"/>
+        <w:rPr>
+          <w:lang w:val="en-US"/>
+        </w:rPr>
+      </w:pPr>
+    </w:p>
+    <w:p>
+      <w:pPr>
+        <w:pStyle w:val="Listenabsatz"/>
+        <w:numPr>
+          <w:ilvl w:val="1"/>
+          <w:numId w:val="10"/>
+        </w:numPr>
+        <w:rPr>
+          <w:lang w:val="en-US"/>
+        </w:rPr>
+      </w:pPr>
+      <w:r>
+        <w:rPr>
+          <w:lang w:val="en-US"/>
+        </w:rPr>
+        <w:t xml:space="preserve"> Generate a new </w:t>
+      </w:r>
+      <w:proofErr w:type="spellStart"/>
+      <w:r>
+        <w:rPr>
+          <w:lang w:val="en-US"/>
+        </w:rPr>
+        <w:t>guid</w:t>
+      </w:r>
+      <w:proofErr w:type="spellEnd"/>
+      <w:r>
+        <w:rPr>
+          <w:lang w:val="en-US"/>
+        </w:rPr>
+        <w:t xml:space="preserve"> </w:t>
+      </w:r>
+      <w:r>
+        <w:rPr>
+          <w:b/>
+          <w:lang w:val="en-US"/>
+        </w:rPr>
+        <w:t>PROJECTDATAUUID</w:t>
+      </w:r>
+      <w:r>
+        <w:rPr>
+          <w:lang w:val="en-US"/>
+        </w:rPr>
+        <w:t xml:space="preserve"> (here </w:t>
+      </w:r>
+      <w:r>
+        <w:rPr>
+          <w:lang w:val="en-US"/>
+        </w:rPr>
+        <w:t>d8708ddc-475f-4954-83ea-865d816cfe1f</w:t>
+      </w:r>
+      <w:r>
+        <w:rPr>
+          <w:lang w:val="en-US"/>
+        </w:rPr>
+        <w:t>) and write the Project XML to data/</w:t>
+      </w:r>
+      <w:r>
+        <w:rPr>
+          <w:b/>
+          <w:lang w:val="en-US"/>
+        </w:rPr>
+        <w:t xml:space="preserve"> PROJECTDATAUUID</w:t>
+      </w:r>
+      <w:r>
+        <w:rPr>
+          <w:lang w:val="en-US"/>
+        </w:rPr>
+        <w:t>.</w:t>
+      </w:r>
+      <w:r>
+        <w:rPr>
+          <w:lang w:val="en-US"/>
+        </w:rPr>
+        <w:t>dat.</w:t>
+      </w:r>
+    </w:p>
+    <w:p>
+      <w:pPr>
+        <w:pStyle w:val="Listenabsatz"/>
+        <w:rPr>
+          <w:lang w:val="en-US"/>
+        </w:rPr>
+      </w:pPr>
+    </w:p>
+    <w:p>
+      <w:pPr>
+        <w:pStyle w:val="Listenabsatz"/>
+        <w:numPr>
+          <w:ilvl w:val="1"/>
+          <w:numId w:val="10"/>
+        </w:numPr>
+        <w:rPr>
+          <w:lang w:val="en-US"/>
+        </w:rPr>
+      </w:pPr>
+      <w:r>
+        <w:rPr>
+          <w:lang w:val="en-US"/>
+        </w:rPr>
+        <w:t xml:space="preserve">Create </w:t>
+      </w:r>
+      <w:proofErr w:type="spellStart"/>
+      <w:r>
+        <w:rPr>
+          <w:lang w:val="en-US"/>
+        </w:rPr>
+        <w:t>a</w:t>
+      </w:r>
+      <w:proofErr w:type="spellEnd"/>
+      <w:r>
+        <w:rPr>
+          <w:lang w:val="en-US"/>
+        </w:rPr>
+        <w:t xml:space="preserve"> Entry into the </w:t>
+      </w:r>
+      <w:proofErr w:type="spellStart"/>
+      <w:r>
+        <w:rPr>
+          <w:lang w:val="en-US"/>
+        </w:rPr>
+        <w:t>netstorage_entities</w:t>
+      </w:r>
+      <w:proofErr w:type="spellEnd"/>
+      <w:r>
+        <w:rPr>
+          <w:lang w:val="en-US"/>
+        </w:rPr>
+        <w:t xml:space="preserve"> table with </w:t>
+      </w:r>
+      <w:proofErr w:type="spellStart"/>
+      <w:r>
+        <w:rPr>
+          <w:lang w:val="en-US"/>
+        </w:rPr>
+        <w:t>uuid</w:t>
+      </w:r>
+      <w:proofErr w:type="spellEnd"/>
+      <w:r>
+        <w:rPr>
+          <w:lang w:val="en-US"/>
+        </w:rPr>
+        <w:t>=</w:t>
+      </w:r>
+      <w:r>
+        <w:rPr>
+          <w:b/>
+          <w:lang w:val="en-US"/>
+        </w:rPr>
+        <w:t xml:space="preserve"> PROJECTDATAUUID</w:t>
+      </w:r>
+      <w:r>
+        <w:rPr>
+          <w:lang w:val="en-US"/>
+        </w:rPr>
+        <w:t xml:space="preserve">, </w:t>
+      </w:r>
+      <w:proofErr w:type="spellStart"/>
+      <w:r>
+        <w:rPr>
+          <w:lang w:val="en-US"/>
+        </w:rPr>
+        <w:t>itemuuid</w:t>
+      </w:r>
+      <w:proofErr w:type="spellEnd"/>
+      <w:r>
+        <w:rPr>
+          <w:lang w:val="en-US"/>
+        </w:rPr>
+        <w:t>=</w:t>
+      </w:r>
+      <w:r>
+        <w:rPr>
+          <w:b/>
+          <w:lang w:val="en-US"/>
+        </w:rPr>
+        <w:t>ITEMUUID</w:t>
+      </w:r>
+      <w:r>
+        <w:rPr>
+          <w:lang w:val="en-US"/>
+        </w:rPr>
+        <w:t>, datatype</w:t>
+      </w:r>
+      <w:proofErr w:type="gramStart"/>
+      <w:r>
+        <w:rPr>
+          <w:lang w:val="en-US"/>
+        </w:rPr>
+        <w:t>=”</w:t>
+      </w:r>
+      <w:r>
+        <w:rPr>
+          <w:lang w:val="en-US"/>
+        </w:rPr>
+        <w:t>state</w:t>
+      </w:r>
+      <w:proofErr w:type="gramEnd"/>
+      <w:r>
+        <w:rPr>
+          <w:lang w:val="en-US"/>
+        </w:rPr>
+        <w:t>”</w:t>
+      </w:r>
+      <w:r>
+        <w:rPr>
+          <w:lang w:val="en-US"/>
+        </w:rPr>
+        <w:t xml:space="preserve"> and the sha1 sum and </w:t>
+      </w:r>
+      <w:proofErr w:type="spellStart"/>
+      <w:r>
+        <w:rPr>
+          <w:lang w:val="en-US"/>
+        </w:rPr>
+        <w:t>filesize</w:t>
+      </w:r>
+      <w:proofErr w:type="spellEnd"/>
+      <w:r>
+        <w:rPr>
+          <w:lang w:val="en-US"/>
+        </w:rPr>
+        <w:t xml:space="preserve"> of the XML file.</w:t>
+      </w:r>
+      <w:r>
+        <w:rPr>
+          <w:lang w:val="en-US"/>
+        </w:rPr>
+        <w:br/>
+        <w:t>The field metadata must be a JSON string containing two fields</w:t>
+      </w:r>
+    </w:p>
+    <w:p>
+      <w:pPr>
+        <w:pStyle w:val="Listenabsatz"/>
+        <w:rPr>
+          <w:lang w:val="en-US"/>
+        </w:rPr>
+      </w:pPr>
+    </w:p>
+    <w:p>
+      <w:pPr>
+        <w:pStyle w:val="Listenabsatz"/>
+        <w:numPr>
+          <w:ilvl w:val="0"/>
+          <w:numId w:val="12"/>
+        </w:numPr>
+        <w:rPr>
+          <w:lang w:val="en-US"/>
+        </w:rPr>
+      </w:pPr>
+      <w:r>
+        <w:rPr>
+          <w:lang w:val="en-US"/>
+        </w:rPr>
+        <w:t>“</w:t>
+      </w:r>
+      <w:proofErr w:type="spellStart"/>
+      <w:r>
+        <w:rPr>
+          <w:lang w:val="en-US"/>
+        </w:rPr>
+        <w:t>xmlversion</w:t>
+      </w:r>
+      <w:proofErr w:type="spellEnd"/>
+      <w:r>
+        <w:rPr>
+          <w:lang w:val="en-US"/>
+        </w:rPr>
+        <w:t>”: an increasing version number of this state (here “1”)</w:t>
+      </w:r>
+    </w:p>
+    <w:p>
+      <w:pPr>
+        <w:pStyle w:val="Listenabsatz"/>
+        <w:numPr>
+          <w:ilvl w:val="0"/>
+          <w:numId w:val="12"/>
+        </w:numPr>
+        <w:rPr>
+          <w:lang w:val="en-US"/>
+        </w:rPr>
+      </w:pPr>
+      <w:r>
+        <w:rPr>
+          <w:lang w:val="en-US"/>
+        </w:rPr>
+        <w:lastRenderedPageBreak/>
+        <w:t>“timestamp”: the current date in “days since 1900” (can be a float value, here 43772.5)</w:t>
+      </w:r>
+    </w:p>
+    <w:p>
+      <w:pPr>
+        <w:pStyle w:val="Listenabsatz"/>
+        <w:ind w:left="1068" w:firstLine="348"/>
+        <w:rPr>
+          <w:lang w:val="en-US"/>
+        </w:rPr>
+      </w:pPr>
+      <w:r>
+        <w:rPr>
+          <w:lang w:val="en-US"/>
+        </w:rPr>
+        <w:br/>
+        <w:t xml:space="preserve">The field timestamp should be a timestamp formatted according to </w:t>
+      </w:r>
+      <w:r>
+        <w:rPr>
+          <w:lang w:val="en-US"/>
+        </w:rPr>
+        <w:t>RFC3339</w:t>
+      </w:r>
+      <w:r>
+        <w:rPr>
+          <w:lang w:val="en-US"/>
+        </w:rPr>
+        <w:t xml:space="preserve">, (for example </w:t>
+      </w:r>
+      <w:r>
+        <w:rPr>
+          <w:lang w:val="en-US"/>
+        </w:rPr>
+        <w:t>"2019-11-06T03:56:48+01:00"</w:t>
+      </w:r>
+      <w:r>
+        <w:rPr>
+          <w:lang w:val="en-US"/>
+        </w:rPr>
+        <w:t>)</w:t>
+      </w:r>
+    </w:p>
+    <w:p>
+      <w:pPr>
+        <w:pStyle w:val="Listenabsatz"/>
+        <w:rPr>
+          <w:lang w:val="en-US"/>
+        </w:rPr>
+      </w:pPr>
+    </w:p>
+    <w:p>
+      <w:pPr>
+        <w:pStyle w:val="Listenabsatz"/>
+        <w:ind w:left="1068"/>
+        <w:rPr>
+          <w:lang w:val="en-US"/>
+        </w:rPr>
+      </w:pPr>
+      <w:r>
+        <w:rPr>
+          <w:noProof/>
+          <w:lang w:val="en-US"/>
+        </w:rPr>
+        <w:drawing>
+          <wp:inline distT="0" distB="0" distL="0" distR="0" wp14:anchorId="148D86BD" wp14:editId="1476CE5D">
+            <wp:extent cx="5760720" cy="1028065"/>
+            <wp:effectExtent l="0" t="0" r="0" b="635"/>
+            <wp:docPr id="19" name="Grafik 19"/>
+            <wp:cNvGraphicFramePr>
+              <a:graphicFrameLocks xmlns:a="http://schemas.openxmlformats.org/drawingml/2006/main" noChangeAspect="1"/>
+            </wp:cNvGraphicFramePr>
+            <a:graphic xmlns:a="http://schemas.openxmlformats.org/drawingml/2006/main">
+              <a:graphicData uri="http://schemas.openxmlformats.org/drawingml/2006/picture">
+                <pic:pic xmlns:pic="http://schemas.openxmlformats.org/drawingml/2006/picture">
+                  <pic:nvPicPr>
+                    <pic:cNvPr id="1" name=""/>
+                    <pic:cNvPicPr/>
+                  </pic:nvPicPr>
+                  <pic:blipFill>
+                    <a:blip r:embed="rId32"/>
+                    <a:stretch>
+                      <a:fillRect/>
+                    </a:stretch>
+                  </pic:blipFill>
+                  <pic:spPr>
+                    <a:xfrm>
+                      <a:off x="0" y="0"/>
+                      <a:ext cx="5760720" cy="1028065"/>
+                    </a:xfrm>
+                    <a:prstGeom prst="rect">
+                      <a:avLst/>
+                    </a:prstGeom>
+                  </pic:spPr>
+                </pic:pic>
+              </a:graphicData>
+            </a:graphic>
+          </wp:inline>
+        </w:drawing>
+      </w:r>
+    </w:p>
+    <w:p>
+      <w:pPr>
+        <w:rPr>
+          <w:lang w:val="en-US"/>
+        </w:rPr>
+      </w:pPr>
+    </w:p>
+    <w:p>
+      <w:pPr>
+        <w:pStyle w:val="Listenabsatz"/>
+        <w:rPr>
+          <w:lang w:val="en-US"/>
+        </w:rPr>
+      </w:pPr>
+    </w:p>
+    <w:p>
+      <w:pPr>
+        <w:pStyle w:val="Listenabsatz"/>
+        <w:numPr>
+          <w:ilvl w:val="0"/>
+          <w:numId w:val="10"/>
+        </w:numPr>
+        <w:rPr>
+          <w:b/>
+          <w:lang w:val="en-US"/>
+        </w:rPr>
+      </w:pPr>
+      <w:r>
+        <w:rPr>
+          <w:b/>
+          <w:lang w:val="en-US"/>
+        </w:rPr>
+        <w:t xml:space="preserve">Open in </w:t>
+      </w:r>
+      <w:proofErr w:type="spellStart"/>
+      <w:r>
+        <w:rPr>
+          <w:b/>
+          <w:lang w:val="en-US"/>
+        </w:rPr>
+        <w:t>Netfabb</w:t>
+      </w:r>
+      <w:proofErr w:type="spellEnd"/>
+    </w:p>
+    <w:p>
+      <w:pPr>
+        <w:rPr>
+          <w:lang w:val="en-US"/>
+        </w:rPr>
+      </w:pPr>
+      <w:r>
+        <w:rPr>
+          <w:noProof/>
+          <w:lang w:val="en-US"/>
+        </w:rPr>
+        <w:drawing>
+          <wp:inline distT="0" distB="0" distL="0" distR="0" wp14:anchorId="2CD78720" wp14:editId="63679916">
+            <wp:extent cx="5760720" cy="3056255"/>
+            <wp:effectExtent l="0" t="0" r="0" b="0"/>
+            <wp:docPr id="20" name="Grafik 20"/>
+            <wp:cNvGraphicFramePr>
+              <a:graphicFrameLocks xmlns:a="http://schemas.openxmlformats.org/drawingml/2006/main" noChangeAspect="1"/>
+            </wp:cNvGraphicFramePr>
+            <a:graphic xmlns:a="http://schemas.openxmlformats.org/drawingml/2006/main">
+              <a:graphicData uri="http://schemas.openxmlformats.org/drawingml/2006/picture">
+                <pic:pic xmlns:pic="http://schemas.openxmlformats.org/drawingml/2006/picture">
+                  <pic:nvPicPr>
+                    <pic:cNvPr id="1" name=""/>
+                    <pic:cNvPicPr/>
+                  </pic:nvPicPr>
+                  <pic:blipFill>
+                    <a:blip r:embed="rId33"/>
+                    <a:stretch>
+                      <a:fillRect/>
+                    </a:stretch>
+                  </pic:blipFill>
+                  <pic:spPr>
+                    <a:xfrm>
+                      <a:off x="0" y="0"/>
+                      <a:ext cx="5760720" cy="3056255"/>
+                    </a:xfrm>
+                    <a:prstGeom prst="rect">
+                      <a:avLst/>
+                    </a:prstGeom>
+                  </pic:spPr>
+                </pic:pic>
+              </a:graphicData>
+            </a:graphic>
+          </wp:inline>
+        </w:drawing>
+      </w:r>
+    </w:p>
+    <w:p>
+      <w:pPr>
+        <w:rPr>
+          <w:lang w:val="en-US"/>
+        </w:rPr>
+      </w:pPr>
+    </w:p>
+    <w:p>
+      <w:pPr>
+        <w:rPr>
+          <w:lang w:val="en-US"/>
+        </w:rPr>
+      </w:pPr>
+      <w:r>
+        <w:rPr>
+          <w:noProof/>
+          <w:lang w:val="en-US"/>
+        </w:rPr>
+        <w:lastRenderedPageBreak/>
+        <w:drawing>
+          <wp:inline distT="0" distB="0" distL="0" distR="0" wp14:anchorId="1868BF41" wp14:editId="057DE76D">
+            <wp:extent cx="5760720" cy="3049905"/>
+            <wp:effectExtent l="0" t="0" r="0" b="0"/>
+            <wp:docPr id="21" name="Grafik 21"/>
+            <wp:cNvGraphicFramePr>
+              <a:graphicFrameLocks xmlns:a="http://schemas.openxmlformats.org/drawingml/2006/main" noChangeAspect="1"/>
+            </wp:cNvGraphicFramePr>
+            <a:graphic xmlns:a="http://schemas.openxmlformats.org/drawingml/2006/main">
+              <a:graphicData uri="http://schemas.openxmlformats.org/drawingml/2006/picture">
+                <pic:pic xmlns:pic="http://schemas.openxmlformats.org/drawingml/2006/picture">
+                  <pic:nvPicPr>
+                    <pic:cNvPr id="1" name=""/>
+                    <pic:cNvPicPr/>
+                  </pic:nvPicPr>
+                  <pic:blipFill>
+                    <a:blip r:embed="rId34"/>
+                    <a:stretch>
+                      <a:fillRect/>
+                    </a:stretch>
+                  </pic:blipFill>
+                  <pic:spPr>
+                    <a:xfrm>
+                      <a:off x="0" y="0"/>
+                      <a:ext cx="5760720" cy="3049905"/>
+                    </a:xfrm>
+                    <a:prstGeom prst="rect">
+                      <a:avLst/>
+                    </a:prstGeom>
+                  </pic:spPr>
+                </pic:pic>
+              </a:graphicData>
+            </a:graphic>
+          </wp:inline>
+        </w:drawing>
+      </w:r>
+    </w:p>
+    <w:p>
+      <w:pPr>
+        <w:rPr>
+          <w:lang w:val="en-US"/>
+        </w:rPr>
+      </w:pPr>
+    </w:p>
+    <w:p>
+      <w:pPr>
+        <w:pStyle w:val="Listenabsatz"/>
+        <w:numPr>
+          <w:ilvl w:val="0"/>
+          <w:numId w:val="10"/>
+        </w:numPr>
+        <w:rPr>
+          <w:b/>
+          <w:lang w:val="en-US"/>
+        </w:rPr>
+      </w:pPr>
+      <w:r>
+        <w:rPr>
+          <w:b/>
+          <w:lang w:val="en-US"/>
+        </w:rPr>
+        <w:t>Note</w:t>
+      </w:r>
+    </w:p>
+    <w:p>
+      <w:pPr>
+        <w:rPr>
+          <w:lang w:val="en-US"/>
+        </w:rPr>
+      </w:pPr>
+      <w:r>
+        <w:rPr>
+          <w:lang w:val="en-US"/>
+        </w:rPr>
+        <w:t>Sometimes it is helpful to delete everything in %</w:t>
+      </w:r>
+      <w:proofErr w:type="spellStart"/>
+      <w:r>
+        <w:rPr>
+          <w:lang w:val="en-US"/>
+        </w:rPr>
+        <w:t>AppData</w:t>
+      </w:r>
+      <w:proofErr w:type="spellEnd"/>
+      <w:r>
+        <w:rPr>
+          <w:lang w:val="en-US"/>
+        </w:rPr>
+        <w:t>%</w:t>
+      </w:r>
+      <w:r>
+        <w:rPr>
+          <w:lang w:val="en-US"/>
+        </w:rPr>
+        <w:t>\Roaming\</w:t>
+      </w:r>
+      <w:proofErr w:type="spellStart"/>
+      <w:r>
+        <w:rPr>
+          <w:lang w:val="en-US"/>
+        </w:rPr>
+        <w:t>netfabb</w:t>
+      </w:r>
+      <w:proofErr w:type="spellEnd"/>
+      <w:r>
+        <w:rPr>
+          <w:lang w:val="en-US"/>
+        </w:rPr>
+        <w:t>\</w:t>
+      </w:r>
+      <w:proofErr w:type="spellStart"/>
+      <w:r>
+        <w:rPr>
+          <w:lang w:val="en-US"/>
+        </w:rPr>
+        <w:t>NetCache</w:t>
+      </w:r>
+      <w:proofErr w:type="spellEnd"/>
+      <w:r>
+        <w:rPr>
+          <w:lang w:val="en-US"/>
+        </w:rPr>
+        <w:t>, when testing out things.</w:t>
+      </w:r>
+    </w:p>
+    <w:p>
+      <w:pPr>
+        <w:rPr>
+          <w:lang w:val="en-US"/>
+        </w:rPr>
+      </w:pPr>
+    </w:p>
+    <w:p>
+      <w:pPr>
+        <w:ind w:left="360"/>
+        <w:rPr>
+          <w:lang w:val="en-US"/>
+        </w:rPr>
+      </w:pPr>
+    </w:p>
+    <w:p>
+      <w:pPr>
+        <w:rPr>
+          <w:lang w:val="en-US"/>
+        </w:rPr>
+      </w:pPr>
+    </w:p>
+    <w:p>
+      <w:pPr>
+        <w:rPr>
+          <w:lang w:val="en-US"/>
+        </w:rPr>
+      </w:pPr>
+    </w:p>
+    <w:p>
+      <w:pPr>
+        <w:rPr>
+          <w:lang w:val="en-US"/>
+        </w:rPr>
+      </w:pPr>
+    </w:p>
+    <w:p>
+      <w:pPr>
+        <w:rPr>
+          <w:lang w:val="en-US"/>
+        </w:rPr>
+      </w:pPr>
     </w:p>
     <w:sectPr>
-      <w:headerReference w:type="default" r:id="rId29"/>
-      <w:footerReference w:type="default" r:id="rId30"/>
+      <w:headerReference w:type="default" r:id="rId35"/>
+      <w:footerReference w:type="default" r:id="rId36"/>
       <w:pgSz w:w="11906" w:h="16838"/>
       <w:pgMar w:top="1417" w:right="1417" w:bottom="1134" w:left="1417" w:header="708" w:footer="708" w:gutter="0"/>
       <w:cols w:space="708"/>
@@ -6838,7 +8654,7 @@
 <w:ftr xmlns:wpc="http://schemas.microsoft.com/office/word/2010/wordprocessingCanvas" xmlns:cx="http://schemas.microsoft.com/office/drawing/2014/chartex" xmlns:cx1="http://schemas.microsoft.com/office/drawing/2015/9/8/chartex" xmlns:cx2="http://schemas.microsoft.com/office/drawing/2015/10/21/chartex" xmlns:cx3="http://schemas.microsoft.com/office/drawing/2016/5/9/chartex" xmlns:cx4="http://schemas.microsoft.com/office/drawing/2016/5/10/chartex" xmlns:cx5="http://schemas.microsoft.com/office/drawing/2016/5/11/chartex" xmlns:cx6="http://schemas.microsoft.com/office/drawing/2016/5/12/chartex" xmlns:cx7="http://schemas.microsoft.com/office/drawing/2016/5/13/chartex" xmlns:cx8="http://schemas.microsoft.com/office/drawing/2016/5/14/chartex" xmlns:mc="http://schemas.openxmlformats.org/markup-compatibility/2006" xmlns:aink="http://schemas.microsoft.com/office/drawing/2016/ink" xmlns:am3d="http://schemas.microsoft.com/office/drawing/2017/model3d" xmlns:o="urn:schemas-microsoft-com:office:office" xmlns:r="http://schemas.openxmlformats.org/officeDocument/2006/relationships" xmlns:m="http://schemas.openxmlformats.org/officeDocument/2006/math" xmlns:v="urn:schemas-microsoft-com:vml" xmlns:wp14="http://schemas.microsoft.com/office/word/2010/wordprocessingDrawing" xmlns:wp="http://schemas.openxmlformats.org/drawingml/2006/wordprocessingDrawing" xmlns:w10="urn:schemas-microsoft-com:office:word" xmlns:w="http://schemas.openxmlformats.org/wordprocessingml/2006/main" xmlns:w14="http://schemas.microsoft.com/office/word/2010/wordml" xmlns:w15="http://schemas.microsoft.com/office/word/2012/wordml" xmlns:w16cid="http://schemas.microsoft.com/office/word/2016/wordml/cid" xmlns:w16se="http://schemas.microsoft.com/office/word/2015/wordml/symex" xmlns:wpg="http://schemas.microsoft.com/office/word/2010/wordprocessingGroup" xmlns:wpi="http://schemas.microsoft.com/office/word/2010/wordprocessingInk" xmlns:wne="http://schemas.microsoft.com/office/word/2006/wordml" xmlns:wps="http://schemas.microsoft.com/office/word/2010/wordprocessingShape" mc:Ignorable="w14 w15 w16se w16cid wp14">
   <w:p>
     <w:pPr>
-      <w:pStyle w:val="Footer"/>
+      <w:pStyle w:val="Fuzeile"/>
       <w:jc w:val="right"/>
     </w:pPr>
     <w:r>
@@ -6915,7 +8731,7 @@
 <w:hdr xmlns:wpc="http://schemas.microsoft.com/office/word/2010/wordprocessingCanvas" xmlns:cx="http://schemas.microsoft.com/office/drawing/2014/chartex" xmlns:cx1="http://schemas.microsoft.com/office/drawing/2015/9/8/chartex" xmlns:cx2="http://schemas.microsoft.com/office/drawing/2015/10/21/chartex" xmlns:cx3="http://schemas.microsoft.com/office/drawing/2016/5/9/chartex" xmlns:cx4="http://schemas.microsoft.com/office/drawing/2016/5/10/chartex" xmlns:cx5="http://schemas.microsoft.com/office/drawing/2016/5/11/chartex" xmlns:cx6="http://schemas.microsoft.com/office/drawing/2016/5/12/chartex" xmlns:cx7="http://schemas.microsoft.com/office/drawing/2016/5/13/chartex" xmlns:cx8="http://schemas.microsoft.com/office/drawing/2016/5/14/chartex" xmlns:mc="http://schemas.openxmlformats.org/markup-compatibility/2006" xmlns:aink="http://schemas.microsoft.com/office/drawing/2016/ink" xmlns:am3d="http://schemas.microsoft.com/office/drawing/2017/model3d" xmlns:o="urn:schemas-microsoft-com:office:office" xmlns:r="http://schemas.openxmlformats.org/officeDocument/2006/relationships" xmlns:m="http://schemas.openxmlformats.org/officeDocument/2006/math" xmlns:v="urn:schemas-microsoft-com:vml" xmlns:wp14="http://schemas.microsoft.com/office/word/2010/wordprocessingDrawing" xmlns:wp="http://schemas.openxmlformats.org/drawingml/2006/wordprocessingDrawing" xmlns:w10="urn:schemas-microsoft-com:office:word" xmlns:w="http://schemas.openxmlformats.org/wordprocessingml/2006/main" xmlns:w14="http://schemas.microsoft.com/office/word/2010/wordml" xmlns:w15="http://schemas.microsoft.com/office/word/2012/wordml" xmlns:w16cid="http://schemas.microsoft.com/office/word/2016/wordml/cid" xmlns:w16se="http://schemas.microsoft.com/office/word/2015/wordml/symex" xmlns:wpg="http://schemas.microsoft.com/office/word/2010/wordprocessingGroup" xmlns:wpi="http://schemas.microsoft.com/office/word/2010/wordprocessingInk" xmlns:wne="http://schemas.microsoft.com/office/word/2006/wordml" xmlns:wps="http://schemas.microsoft.com/office/word/2010/wordprocessingShape" mc:Ignorable="w14 w15 w16se w16cid wp14">
   <w:p>
     <w:pPr>
-      <w:pStyle w:val="Header"/>
+      <w:pStyle w:val="Kopfzeile"/>
     </w:pPr>
   </w:p>
   <w:tbl>
@@ -7101,7 +8917,7 @@
         </w:tcPr>
         <w:p>
           <w:pPr>
-            <w:pStyle w:val="NormalWeb"/>
+            <w:pStyle w:val="StandardWeb"/>
             <w:spacing w:after="0"/>
             <w:jc w:val="center"/>
           </w:pPr>
@@ -7121,12 +8937,12 @@
   </w:tbl>
   <w:p>
     <w:pPr>
-      <w:pStyle w:val="Header"/>
+      <w:pStyle w:val="Kopfzeile"/>
     </w:pPr>
   </w:p>
   <w:p>
     <w:pPr>
-      <w:pStyle w:val="Header"/>
+      <w:pStyle w:val="Kopfzeile"/>
     </w:pPr>
   </w:p>
 </w:hdr>
@@ -7135,6 +8951,119 @@
 <file path=word/numbering.xml><?xml version="1.0" encoding="utf-8"?>
 <w:numbering xmlns:wpc="http://schemas.microsoft.com/office/word/2010/wordprocessingCanvas" xmlns:cx="http://schemas.microsoft.com/office/drawing/2014/chartex" xmlns:cx1="http://schemas.microsoft.com/office/drawing/2015/9/8/chartex" xmlns:cx2="http://schemas.microsoft.com/office/drawing/2015/10/21/chartex" xmlns:cx3="http://schemas.microsoft.com/office/drawing/2016/5/9/chartex" xmlns:cx4="http://schemas.microsoft.com/office/drawing/2016/5/10/chartex" xmlns:cx5="http://schemas.microsoft.com/office/drawing/2016/5/11/chartex" xmlns:cx6="http://schemas.microsoft.com/office/drawing/2016/5/12/chartex" xmlns:cx7="http://schemas.microsoft.com/office/drawing/2016/5/13/chartex" xmlns:cx8="http://schemas.microsoft.com/office/drawing/2016/5/14/chartex" xmlns:mc="http://schemas.openxmlformats.org/markup-compatibility/2006" xmlns:aink="http://schemas.microsoft.com/office/drawing/2016/ink" xmlns:am3d="http://schemas.microsoft.com/office/drawing/2017/model3d" xmlns:o="urn:schemas-microsoft-com:office:office" xmlns:r="http://schemas.openxmlformats.org/officeDocument/2006/relationships" xmlns:m="http://schemas.openxmlformats.org/officeDocument/2006/math" xmlns:v="urn:schemas-microsoft-com:vml" xmlns:wp14="http://schemas.microsoft.com/office/word/2010/wordprocessingDrawing" xmlns:wp="http://schemas.openxmlformats.org/drawingml/2006/wordprocessingDrawing" xmlns:w10="urn:schemas-microsoft-com:office:word" xmlns:w="http://schemas.openxmlformats.org/wordprocessingml/2006/main" xmlns:w14="http://schemas.microsoft.com/office/word/2010/wordml" xmlns:w15="http://schemas.microsoft.com/office/word/2012/wordml" xmlns:w16cid="http://schemas.microsoft.com/office/word/2016/wordml/cid" xmlns:w16se="http://schemas.microsoft.com/office/word/2015/wordml/symex" xmlns:wpg="http://schemas.microsoft.com/office/word/2010/wordprocessingGroup" xmlns:wpi="http://schemas.microsoft.com/office/word/2010/wordprocessingInk" xmlns:wne="http://schemas.microsoft.com/office/word/2006/wordml" xmlns:wps="http://schemas.microsoft.com/office/word/2010/wordprocessingShape" mc:Ignorable="w14 w15 w16se w16cid wp14">
   <w:abstractNum w:abstractNumId="0" w15:restartNumberingAfterBreak="0">
+    <w:nsid w:val="103A2808"/>
+    <w:multiLevelType w:val="multilevel"/>
+    <w:tmpl w:val="DD349C06"/>
+    <w:lvl w:ilvl="0">
+      <w:start w:val="1"/>
+      <w:numFmt w:val="decimal"/>
+      <w:lvlText w:val="%1"/>
+      <w:lvlJc w:val="left"/>
+      <w:pPr>
+        <w:ind w:left="360" w:hanging="360"/>
+      </w:pPr>
+      <w:rPr>
+        <w:rFonts w:hint="default"/>
+      </w:rPr>
+    </w:lvl>
+    <w:lvl w:ilvl="1">
+      <w:start w:val="1"/>
+      <w:numFmt w:val="decimal"/>
+      <w:lvlText w:val="%1.%2"/>
+      <w:lvlJc w:val="left"/>
+      <w:pPr>
+        <w:ind w:left="1080" w:hanging="360"/>
+      </w:pPr>
+      <w:rPr>
+        <w:rFonts w:hint="default"/>
+      </w:rPr>
+    </w:lvl>
+    <w:lvl w:ilvl="2">
+      <w:start w:val="1"/>
+      <w:numFmt w:val="decimal"/>
+      <w:lvlText w:val="%1.%2.%3"/>
+      <w:lvlJc w:val="left"/>
+      <w:pPr>
+        <w:ind w:left="2160" w:hanging="720"/>
+      </w:pPr>
+      <w:rPr>
+        <w:rFonts w:hint="default"/>
+      </w:rPr>
+    </w:lvl>
+    <w:lvl w:ilvl="3">
+      <w:start w:val="1"/>
+      <w:numFmt w:val="decimal"/>
+      <w:lvlText w:val="%1.%2.%3.%4"/>
+      <w:lvlJc w:val="left"/>
+      <w:pPr>
+        <w:ind w:left="2880" w:hanging="720"/>
+      </w:pPr>
+      <w:rPr>
+        <w:rFonts w:hint="default"/>
+      </w:rPr>
+    </w:lvl>
+    <w:lvl w:ilvl="4">
+      <w:start w:val="1"/>
+      <w:numFmt w:val="decimal"/>
+      <w:lvlText w:val="%1.%2.%3.%4.%5"/>
+      <w:lvlJc w:val="left"/>
+      <w:pPr>
+        <w:ind w:left="3960" w:hanging="1080"/>
+      </w:pPr>
+      <w:rPr>
+        <w:rFonts w:hint="default"/>
+      </w:rPr>
+    </w:lvl>
+    <w:lvl w:ilvl="5">
+      <w:start w:val="1"/>
+      <w:numFmt w:val="decimal"/>
+      <w:lvlText w:val="%1.%2.%3.%4.%5.%6"/>
+      <w:lvlJc w:val="left"/>
+      <w:pPr>
+        <w:ind w:left="4680" w:hanging="1080"/>
+      </w:pPr>
+      <w:rPr>
+        <w:rFonts w:hint="default"/>
+      </w:rPr>
+    </w:lvl>
+    <w:lvl w:ilvl="6">
+      <w:start w:val="1"/>
+      <w:numFmt w:val="decimal"/>
+      <w:lvlText w:val="%1.%2.%3.%4.%5.%6.%7"/>
+      <w:lvlJc w:val="left"/>
+      <w:pPr>
+        <w:ind w:left="5760" w:hanging="1440"/>
+      </w:pPr>
+      <w:rPr>
+        <w:rFonts w:hint="default"/>
+      </w:rPr>
+    </w:lvl>
+    <w:lvl w:ilvl="7">
+      <w:start w:val="1"/>
+      <w:numFmt w:val="decimal"/>
+      <w:lvlText w:val="%1.%2.%3.%4.%5.%6.%7.%8"/>
+      <w:lvlJc w:val="left"/>
+      <w:pPr>
+        <w:ind w:left="6480" w:hanging="1440"/>
+      </w:pPr>
+      <w:rPr>
+        <w:rFonts w:hint="default"/>
+      </w:rPr>
+    </w:lvl>
+    <w:lvl w:ilvl="8">
+      <w:start w:val="1"/>
+      <w:numFmt w:val="decimal"/>
+      <w:lvlText w:val="%1.%2.%3.%4.%5.%6.%7.%8.%9"/>
+      <w:lvlJc w:val="left"/>
+      <w:pPr>
+        <w:ind w:left="7200" w:hanging="1440"/>
+      </w:pPr>
+      <w:rPr>
+        <w:rFonts w:hint="default"/>
+      </w:rPr>
+    </w:lvl>
+  </w:abstractNum>
+  <w:abstractNum w:abstractNumId="1" w15:restartNumberingAfterBreak="0">
     <w:nsid w:val="153B303C"/>
     <w:multiLevelType w:val="hybridMultilevel"/>
     <w:tmpl w:val="DD2C5CA8"/>
@@ -7223,7 +9152,120 @@
       </w:pPr>
     </w:lvl>
   </w:abstractNum>
-  <w:abstractNum w:abstractNumId="1" w15:restartNumberingAfterBreak="0">
+  <w:abstractNum w:abstractNumId="2" w15:restartNumberingAfterBreak="0">
+    <w:nsid w:val="1C3377F4"/>
+    <w:multiLevelType w:val="hybridMultilevel"/>
+    <w:tmpl w:val="39E8E67C"/>
+    <w:lvl w:ilvl="0" w:tplc="04070001">
+      <w:start w:val="1"/>
+      <w:numFmt w:val="bullet"/>
+      <w:lvlText w:val=""/>
+      <w:lvlJc w:val="left"/>
+      <w:pPr>
+        <w:ind w:left="2136" w:hanging="360"/>
+      </w:pPr>
+      <w:rPr>
+        <w:rFonts w:ascii="Symbol" w:hAnsi="Symbol" w:hint="default"/>
+      </w:rPr>
+    </w:lvl>
+    <w:lvl w:ilvl="1" w:tplc="04070003" w:tentative="1">
+      <w:start w:val="1"/>
+      <w:numFmt w:val="bullet"/>
+      <w:lvlText w:val="o"/>
+      <w:lvlJc w:val="left"/>
+      <w:pPr>
+        <w:ind w:left="2856" w:hanging="360"/>
+      </w:pPr>
+      <w:rPr>
+        <w:rFonts w:ascii="Courier New" w:hAnsi="Courier New" w:cs="Courier New" w:hint="default"/>
+      </w:rPr>
+    </w:lvl>
+    <w:lvl w:ilvl="2" w:tplc="04070005" w:tentative="1">
+      <w:start w:val="1"/>
+      <w:numFmt w:val="bullet"/>
+      <w:lvlText w:val=""/>
+      <w:lvlJc w:val="left"/>
+      <w:pPr>
+        <w:ind w:left="3576" w:hanging="360"/>
+      </w:pPr>
+      <w:rPr>
+        <w:rFonts w:ascii="Wingdings" w:hAnsi="Wingdings" w:hint="default"/>
+      </w:rPr>
+    </w:lvl>
+    <w:lvl w:ilvl="3" w:tplc="04070001" w:tentative="1">
+      <w:start w:val="1"/>
+      <w:numFmt w:val="bullet"/>
+      <w:lvlText w:val=""/>
+      <w:lvlJc w:val="left"/>
+      <w:pPr>
+        <w:ind w:left="4296" w:hanging="360"/>
+      </w:pPr>
+      <w:rPr>
+        <w:rFonts w:ascii="Symbol" w:hAnsi="Symbol" w:hint="default"/>
+      </w:rPr>
+    </w:lvl>
+    <w:lvl w:ilvl="4" w:tplc="04070003" w:tentative="1">
+      <w:start w:val="1"/>
+      <w:numFmt w:val="bullet"/>
+      <w:lvlText w:val="o"/>
+      <w:lvlJc w:val="left"/>
+      <w:pPr>
+        <w:ind w:left="5016" w:hanging="360"/>
+      </w:pPr>
+      <w:rPr>
+        <w:rFonts w:ascii="Courier New" w:hAnsi="Courier New" w:cs="Courier New" w:hint="default"/>
+      </w:rPr>
+    </w:lvl>
+    <w:lvl w:ilvl="5" w:tplc="04070005" w:tentative="1">
+      <w:start w:val="1"/>
+      <w:numFmt w:val="bullet"/>
+      <w:lvlText w:val=""/>
+      <w:lvlJc w:val="left"/>
+      <w:pPr>
+        <w:ind w:left="5736" w:hanging="360"/>
+      </w:pPr>
+      <w:rPr>
+        <w:rFonts w:ascii="Wingdings" w:hAnsi="Wingdings" w:hint="default"/>
+      </w:rPr>
+    </w:lvl>
+    <w:lvl w:ilvl="6" w:tplc="04070001" w:tentative="1">
+      <w:start w:val="1"/>
+      <w:numFmt w:val="bullet"/>
+      <w:lvlText w:val=""/>
+      <w:lvlJc w:val="left"/>
+      <w:pPr>
+        <w:ind w:left="6456" w:hanging="360"/>
+      </w:pPr>
+      <w:rPr>
+        <w:rFonts w:ascii="Symbol" w:hAnsi="Symbol" w:hint="default"/>
+      </w:rPr>
+    </w:lvl>
+    <w:lvl w:ilvl="7" w:tplc="04070003" w:tentative="1">
+      <w:start w:val="1"/>
+      <w:numFmt w:val="bullet"/>
+      <w:lvlText w:val="o"/>
+      <w:lvlJc w:val="left"/>
+      <w:pPr>
+        <w:ind w:left="7176" w:hanging="360"/>
+      </w:pPr>
+      <w:rPr>
+        <w:rFonts w:ascii="Courier New" w:hAnsi="Courier New" w:cs="Courier New" w:hint="default"/>
+      </w:rPr>
+    </w:lvl>
+    <w:lvl w:ilvl="8" w:tplc="04070005" w:tentative="1">
+      <w:start w:val="1"/>
+      <w:numFmt w:val="bullet"/>
+      <w:lvlText w:val=""/>
+      <w:lvlJc w:val="left"/>
+      <w:pPr>
+        <w:ind w:left="7896" w:hanging="360"/>
+      </w:pPr>
+      <w:rPr>
+        <w:rFonts w:ascii="Wingdings" w:hAnsi="Wingdings" w:hint="default"/>
+      </w:rPr>
+    </w:lvl>
+  </w:abstractNum>
+  <w:abstractNum w:abstractNumId="3" w15:restartNumberingAfterBreak="0">
     <w:nsid w:val="35425354"/>
     <w:multiLevelType w:val="hybridMultilevel"/>
     <w:tmpl w:val="DE90C1B6"/>
@@ -7312,7 +9354,7 @@
       </w:pPr>
     </w:lvl>
   </w:abstractNum>
-  <w:abstractNum w:abstractNumId="2" w15:restartNumberingAfterBreak="0">
+  <w:abstractNum w:abstractNumId="4" w15:restartNumberingAfterBreak="0">
     <w:nsid w:val="46637656"/>
     <w:multiLevelType w:val="hybridMultilevel"/>
     <w:tmpl w:val="01D493DA"/>
@@ -7425,7 +9467,7 @@
       </w:rPr>
     </w:lvl>
   </w:abstractNum>
-  <w:abstractNum w:abstractNumId="3" w15:restartNumberingAfterBreak="0">
+  <w:abstractNum w:abstractNumId="5" w15:restartNumberingAfterBreak="0">
     <w:nsid w:val="4A1C4C02"/>
     <w:multiLevelType w:val="hybridMultilevel"/>
     <w:tmpl w:val="5B32F2F6"/>
@@ -7538,7 +9580,7 @@
       </w:rPr>
     </w:lvl>
   </w:abstractNum>
-  <w:abstractNum w:abstractNumId="4" w15:restartNumberingAfterBreak="0">
+  <w:abstractNum w:abstractNumId="6" w15:restartNumberingAfterBreak="0">
     <w:nsid w:val="50AE7764"/>
     <w:multiLevelType w:val="hybridMultilevel"/>
     <w:tmpl w:val="87125726"/>
@@ -7651,7 +9693,7 @@
       </w:rPr>
     </w:lvl>
   </w:abstractNum>
-  <w:abstractNum w:abstractNumId="5" w15:restartNumberingAfterBreak="0">
+  <w:abstractNum w:abstractNumId="7" w15:restartNumberingAfterBreak="0">
     <w:nsid w:val="572B50F1"/>
     <w:multiLevelType w:val="hybridMultilevel"/>
     <w:tmpl w:val="C75CAAB8"/>
@@ -7764,7 +9806,120 @@
       </w:rPr>
     </w:lvl>
   </w:abstractNum>
-  <w:abstractNum w:abstractNumId="6" w15:restartNumberingAfterBreak="0">
+  <w:abstractNum w:abstractNumId="8" w15:restartNumberingAfterBreak="0">
+    <w:nsid w:val="62116083"/>
+    <w:multiLevelType w:val="multilevel"/>
+    <w:tmpl w:val="83364106"/>
+    <w:lvl w:ilvl="0">
+      <w:start w:val="1"/>
+      <w:numFmt w:val="decimal"/>
+      <w:lvlText w:val="%1."/>
+      <w:lvlJc w:val="left"/>
+      <w:pPr>
+        <w:ind w:left="360" w:hanging="360"/>
+      </w:pPr>
+      <w:rPr>
+        <w:rFonts w:hint="default"/>
+      </w:rPr>
+    </w:lvl>
+    <w:lvl w:ilvl="1">
+      <w:start w:val="2"/>
+      <w:numFmt w:val="decimal"/>
+      <w:lvlText w:val="%1.%2."/>
+      <w:lvlJc w:val="left"/>
+      <w:pPr>
+        <w:ind w:left="1080" w:hanging="360"/>
+      </w:pPr>
+      <w:rPr>
+        <w:rFonts w:hint="default"/>
+      </w:rPr>
+    </w:lvl>
+    <w:lvl w:ilvl="2">
+      <w:start w:val="1"/>
+      <w:numFmt w:val="decimal"/>
+      <w:lvlText w:val="%1.%2.%3."/>
+      <w:lvlJc w:val="left"/>
+      <w:pPr>
+        <w:ind w:left="2160" w:hanging="720"/>
+      </w:pPr>
+      <w:rPr>
+        <w:rFonts w:hint="default"/>
+      </w:rPr>
+    </w:lvl>
+    <w:lvl w:ilvl="3">
+      <w:start w:val="1"/>
+      <w:numFmt w:val="decimal"/>
+      <w:lvlText w:val="%1.%2.%3.%4."/>
+      <w:lvlJc w:val="left"/>
+      <w:pPr>
+        <w:ind w:left="2880" w:hanging="720"/>
+      </w:pPr>
+      <w:rPr>
+        <w:rFonts w:hint="default"/>
+      </w:rPr>
+    </w:lvl>
+    <w:lvl w:ilvl="4">
+      <w:start w:val="1"/>
+      <w:numFmt w:val="decimal"/>
+      <w:lvlText w:val="%1.%2.%3.%4.%5."/>
+      <w:lvlJc w:val="left"/>
+      <w:pPr>
+        <w:ind w:left="3960" w:hanging="1080"/>
+      </w:pPr>
+      <w:rPr>
+        <w:rFonts w:hint="default"/>
+      </w:rPr>
+    </w:lvl>
+    <w:lvl w:ilvl="5">
+      <w:start w:val="1"/>
+      <w:numFmt w:val="decimal"/>
+      <w:lvlText w:val="%1.%2.%3.%4.%5.%6."/>
+      <w:lvlJc w:val="left"/>
+      <w:pPr>
+        <w:ind w:left="4680" w:hanging="1080"/>
+      </w:pPr>
+      <w:rPr>
+        <w:rFonts w:hint="default"/>
+      </w:rPr>
+    </w:lvl>
+    <w:lvl w:ilvl="6">
+      <w:start w:val="1"/>
+      <w:numFmt w:val="decimal"/>
+      <w:lvlText w:val="%1.%2.%3.%4.%5.%6.%7."/>
+      <w:lvlJc w:val="left"/>
+      <w:pPr>
+        <w:ind w:left="5760" w:hanging="1440"/>
+      </w:pPr>
+      <w:rPr>
+        <w:rFonts w:hint="default"/>
+      </w:rPr>
+    </w:lvl>
+    <w:lvl w:ilvl="7">
+      <w:start w:val="1"/>
+      <w:numFmt w:val="decimal"/>
+      <w:lvlText w:val="%1.%2.%3.%4.%5.%6.%7.%8."/>
+      <w:lvlJc w:val="left"/>
+      <w:pPr>
+        <w:ind w:left="6480" w:hanging="1440"/>
+      </w:pPr>
+      <w:rPr>
+        <w:rFonts w:hint="default"/>
+      </w:rPr>
+    </w:lvl>
+    <w:lvl w:ilvl="8">
+      <w:start w:val="1"/>
+      <w:numFmt w:val="decimal"/>
+      <w:lvlText w:val="%1.%2.%3.%4.%5.%6.%7.%8.%9."/>
+      <w:lvlJc w:val="left"/>
+      <w:pPr>
+        <w:ind w:left="7560" w:hanging="1800"/>
+      </w:pPr>
+      <w:rPr>
+        <w:rFonts w:hint="default"/>
+      </w:rPr>
+    </w:lvl>
+  </w:abstractNum>
+  <w:abstractNum w:abstractNumId="9" w15:restartNumberingAfterBreak="0">
     <w:nsid w:val="623722C3"/>
     <w:multiLevelType w:val="hybridMultilevel"/>
     <w:tmpl w:val="B2920BD6"/>
@@ -7877,7 +10032,7 @@
       </w:rPr>
     </w:lvl>
   </w:abstractNum>
-  <w:abstractNum w:abstractNumId="7" w15:restartNumberingAfterBreak="0">
+  <w:abstractNum w:abstractNumId="10" w15:restartNumberingAfterBreak="0">
     <w:nsid w:val="6DBA43EF"/>
     <w:multiLevelType w:val="hybridMultilevel"/>
     <w:tmpl w:val="E2F8F93A"/>
@@ -7990,29 +10145,154 @@
       </w:rPr>
     </w:lvl>
   </w:abstractNum>
+  <w:abstractNum w:abstractNumId="11" w15:restartNumberingAfterBreak="0">
+    <w:nsid w:val="7C017657"/>
+    <w:multiLevelType w:val="multilevel"/>
+    <w:tmpl w:val="D0FE1AEC"/>
+    <w:lvl w:ilvl="0">
+      <w:start w:val="1"/>
+      <w:numFmt w:val="decimal"/>
+      <w:lvlText w:val="%1."/>
+      <w:lvlJc w:val="left"/>
+      <w:pPr>
+        <w:ind w:left="360" w:hanging="360"/>
+      </w:pPr>
+      <w:rPr>
+        <w:rFonts w:asciiTheme="minorHAnsi" w:eastAsiaTheme="minorHAnsi" w:hAnsiTheme="minorHAnsi" w:cstheme="minorBidi"/>
+      </w:rPr>
+    </w:lvl>
+    <w:lvl w:ilvl="1">
+      <w:start w:val="1"/>
+      <w:numFmt w:val="decimal"/>
+      <w:lvlText w:val="%1.%2."/>
+      <w:lvlJc w:val="left"/>
+      <w:pPr>
+        <w:ind w:left="1068" w:hanging="360"/>
+      </w:pPr>
+      <w:rPr>
+        <w:rFonts w:hint="default"/>
+      </w:rPr>
+    </w:lvl>
+    <w:lvl w:ilvl="2">
+      <w:start w:val="1"/>
+      <w:numFmt w:val="decimal"/>
+      <w:lvlText w:val="%1.%2.%3."/>
+      <w:lvlJc w:val="left"/>
+      <w:pPr>
+        <w:ind w:left="2136" w:hanging="720"/>
+      </w:pPr>
+      <w:rPr>
+        <w:rFonts w:hint="default"/>
+      </w:rPr>
+    </w:lvl>
+    <w:lvl w:ilvl="3">
+      <w:start w:val="1"/>
+      <w:numFmt w:val="decimal"/>
+      <w:lvlText w:val="%1.%2.%3.%4."/>
+      <w:lvlJc w:val="left"/>
+      <w:pPr>
+        <w:ind w:left="2844" w:hanging="720"/>
+      </w:pPr>
+      <w:rPr>
+        <w:rFonts w:hint="default"/>
+      </w:rPr>
+    </w:lvl>
+    <w:lvl w:ilvl="4">
+      <w:start w:val="1"/>
+      <w:numFmt w:val="decimal"/>
+      <w:lvlText w:val="%1.%2.%3.%4.%5."/>
+      <w:lvlJc w:val="left"/>
+      <w:pPr>
+        <w:ind w:left="3912" w:hanging="1080"/>
+      </w:pPr>
+      <w:rPr>
+        <w:rFonts w:hint="default"/>
+      </w:rPr>
+    </w:lvl>
+    <w:lvl w:ilvl="5">
+      <w:start w:val="1"/>
+      <w:numFmt w:val="decimal"/>
+      <w:lvlText w:val="%1.%2.%3.%4.%5.%6."/>
+      <w:lvlJc w:val="left"/>
+      <w:pPr>
+        <w:ind w:left="4620" w:hanging="1080"/>
+      </w:pPr>
+      <w:rPr>
+        <w:rFonts w:hint="default"/>
+      </w:rPr>
+    </w:lvl>
+    <w:lvl w:ilvl="6">
+      <w:start w:val="1"/>
+      <w:numFmt w:val="decimal"/>
+      <w:lvlText w:val="%1.%2.%3.%4.%5.%6.%7."/>
+      <w:lvlJc w:val="left"/>
+      <w:pPr>
+        <w:ind w:left="5688" w:hanging="1440"/>
+      </w:pPr>
+      <w:rPr>
+        <w:rFonts w:hint="default"/>
+      </w:rPr>
+    </w:lvl>
+    <w:lvl w:ilvl="7">
+      <w:start w:val="1"/>
+      <w:numFmt w:val="decimal"/>
+      <w:lvlText w:val="%1.%2.%3.%4.%5.%6.%7.%8."/>
+      <w:lvlJc w:val="left"/>
+      <w:pPr>
+        <w:ind w:left="6396" w:hanging="1440"/>
+      </w:pPr>
+      <w:rPr>
+        <w:rFonts w:hint="default"/>
+      </w:rPr>
+    </w:lvl>
+    <w:lvl w:ilvl="8">
+      <w:start w:val="1"/>
+      <w:numFmt w:val="decimal"/>
+      <w:lvlText w:val="%1.%2.%3.%4.%5.%6.%7.%8.%9."/>
+      <w:lvlJc w:val="left"/>
+      <w:pPr>
+        <w:ind w:left="7464" w:hanging="1800"/>
+      </w:pPr>
+      <w:rPr>
+        <w:rFonts w:hint="default"/>
+      </w:rPr>
+    </w:lvl>
+  </w:abstractNum>
   <w:num w:numId="1">
+    <w:abstractNumId w:val="3"/>
+  </w:num>
+  <w:num w:numId="2">
     <w:abstractNumId w:val="1"/>
   </w:num>
-  <w:num w:numId="2">
+  <w:num w:numId="3">
+    <w:abstractNumId w:val="4"/>
+  </w:num>
+  <w:num w:numId="4">
+    <w:abstractNumId w:val="7"/>
+  </w:num>
+  <w:num w:numId="5">
+    <w:abstractNumId w:val="5"/>
+  </w:num>
+  <w:num w:numId="6">
+    <w:abstractNumId w:val="6"/>
+  </w:num>
+  <w:num w:numId="7">
+    <w:abstractNumId w:val="10"/>
+  </w:num>
+  <w:num w:numId="8">
+    <w:abstractNumId w:val="9"/>
+  </w:num>
+  <w:num w:numId="9">
+    <w:abstractNumId w:val="8"/>
+  </w:num>
+  <w:num w:numId="10">
+    <w:abstractNumId w:val="11"/>
+  </w:num>
+  <w:num w:numId="11">
     <w:abstractNumId w:val="0"/>
   </w:num>
-  <w:num w:numId="3">
+  <w:num w:numId="12">
     <w:abstractNumId w:val="2"/>
-  </w:num>
-  <w:num w:numId="4">
-    <w:abstractNumId w:val="5"/>
-  </w:num>
-  <w:num w:numId="5">
-    <w:abstractNumId w:val="3"/>
-  </w:num>
-  <w:num w:numId="6">
-    <w:abstractNumId w:val="4"/>
-  </w:num>
-  <w:num w:numId="7">
-    <w:abstractNumId w:val="7"/>
-  </w:num>
-  <w:num w:numId="8">
-    <w:abstractNumId w:val="6"/>
   </w:num>
 </w:numbering>
 </file>
@@ -8034,7 +10314,7 @@
       </w:pPr>
     </w:pPrDefault>
   </w:docDefaults>
-  <w:latentStyles w:defLockedState="0" w:defUIPriority="99" w:defSemiHidden="0" w:defUnhideWhenUsed="0" w:defQFormat="0" w:count="375">
+  <w:latentStyles w:defLockedState="0" w:defUIPriority="99" w:defSemiHidden="0" w:defUnhideWhenUsed="0" w:defQFormat="0" w:count="376">
     <w:lsdException w:name="Normal" w:uiPriority="0" w:qFormat="1"/>
     <w:lsdException w:name="heading 1" w:uiPriority="9" w:qFormat="1"/>
     <w:lsdException w:name="heading 2" w:semiHidden="1" w:uiPriority="9" w:unhideWhenUsed="1" w:qFormat="1"/>
@@ -8140,7 +10420,6 @@
     <w:lsdException w:name="HTML Sample" w:semiHidden="1" w:unhideWhenUsed="1"/>
     <w:lsdException w:name="HTML Typewriter" w:semiHidden="1" w:unhideWhenUsed="1"/>
     <w:lsdException w:name="HTML Variable" w:semiHidden="1" w:unhideWhenUsed="1"/>
-    <w:lsdException w:name="Normal Table" w:semiHidden="1" w:unhideWhenUsed="1"/>
     <w:lsdException w:name="annotation subject" w:semiHidden="1" w:unhideWhenUsed="1"/>
     <w:lsdException w:name="No List" w:semiHidden="1" w:unhideWhenUsed="1"/>
     <w:lsdException w:name="Outline List 1" w:semiHidden="1" w:unhideWhenUsed="1"/>
@@ -8187,10 +10466,8 @@
     <w:lsdException w:name="Table Subtle 2" w:semiHidden="1" w:unhideWhenUsed="1"/>
     <w:lsdException w:name="Table Web 1" w:semiHidden="1" w:unhideWhenUsed="1"/>
     <w:lsdException w:name="Table Web 2" w:semiHidden="1" w:unhideWhenUsed="1"/>
-    <w:lsdException w:name="Table Web 3" w:semiHidden="1" w:unhideWhenUsed="1"/>
     <w:lsdException w:name="Balloon Text" w:semiHidden="1" w:unhideWhenUsed="1"/>
     <w:lsdException w:name="Table Grid" w:uiPriority="39"/>
-    <w:lsdException w:name="Table Theme" w:semiHidden="1" w:unhideWhenUsed="1"/>
     <w:lsdException w:name="Placeholder Text" w:semiHidden="1"/>
     <w:lsdException w:name="No Spacing" w:uiPriority="1" w:qFormat="1"/>
     <w:lsdException w:name="Light Shading" w:uiPriority="60"/>
@@ -8410,16 +10687,17 @@
     <w:lsdException w:name="Smart Hyperlink" w:semiHidden="1" w:unhideWhenUsed="1"/>
     <w:lsdException w:name="Hashtag" w:semiHidden="1" w:unhideWhenUsed="1"/>
     <w:lsdException w:name="Unresolved Mention" w:semiHidden="1" w:unhideWhenUsed="1"/>
+    <w:lsdException w:name="Smart Link" w:semiHidden="1" w:unhideWhenUsed="1"/>
   </w:latentStyles>
-  <w:style w:type="paragraph" w:default="1" w:styleId="Normal">
+  <w:style w:type="paragraph" w:default="1" w:styleId="Standard">
     <w:name w:val="Normal"/>
     <w:qFormat/>
   </w:style>
-  <w:style w:type="paragraph" w:styleId="Heading1">
+  <w:style w:type="paragraph" w:styleId="berschrift1">
     <w:name w:val="heading 1"/>
-    <w:basedOn w:val="Normal"/>
-    <w:next w:val="Normal"/>
-    <w:link w:val="Heading1Char"/>
+    <w:basedOn w:val="Standard"/>
+    <w:next w:val="Standard"/>
+    <w:link w:val="berschrift1Zchn"/>
     <w:uiPriority w:val="9"/>
     <w:qFormat/>
     <w:rsid w:val="00CC5AEF"/>
@@ -8436,11 +10714,11 @@
       <w:szCs w:val="32"/>
     </w:rPr>
   </w:style>
-  <w:style w:type="paragraph" w:styleId="Heading2">
+  <w:style w:type="paragraph" w:styleId="berschrift2">
     <w:name w:val="heading 2"/>
-    <w:basedOn w:val="Normal"/>
-    <w:next w:val="Normal"/>
-    <w:link w:val="Heading2Char"/>
+    <w:basedOn w:val="Standard"/>
+    <w:next w:val="Standard"/>
+    <w:link w:val="berschrift2Zchn"/>
     <w:uiPriority w:val="9"/>
     <w:unhideWhenUsed/>
     <w:qFormat/>
@@ -8458,13 +10736,13 @@
       <w:szCs w:val="26"/>
     </w:rPr>
   </w:style>
-  <w:style w:type="character" w:default="1" w:styleId="DefaultParagraphFont">
+  <w:style w:type="character" w:default="1" w:styleId="Absatz-Standardschriftart">
     <w:name w:val="Default Paragraph Font"/>
     <w:uiPriority w:val="1"/>
     <w:semiHidden/>
     <w:unhideWhenUsed/>
   </w:style>
-  <w:style w:type="table" w:default="1" w:styleId="TableNormal">
+  <w:style w:type="table" w:default="1" w:styleId="NormaleTabelle">
     <w:name w:val="Normal Table"/>
     <w:uiPriority w:val="99"/>
     <w:semiHidden/>
@@ -8479,15 +10757,15 @@
       </w:tblCellMar>
     </w:tblPr>
   </w:style>
-  <w:style w:type="numbering" w:default="1" w:styleId="NoList">
+  <w:style w:type="numbering" w:default="1" w:styleId="KeineListe">
     <w:name w:val="No List"/>
     <w:uiPriority w:val="99"/>
     <w:semiHidden/>
     <w:unhideWhenUsed/>
   </w:style>
-  <w:style w:type="paragraph" w:styleId="ListParagraph">
+  <w:style w:type="paragraph" w:styleId="Listenabsatz">
     <w:name w:val="List Paragraph"/>
-    <w:basedOn w:val="Normal"/>
+    <w:basedOn w:val="Standard"/>
     <w:uiPriority w:val="34"/>
     <w:qFormat/>
     <w:rsid w:val="00CC5AEF"/>
@@ -8496,10 +10774,10 @@
       <w:contextualSpacing/>
     </w:pPr>
   </w:style>
-  <w:style w:type="character" w:customStyle="1" w:styleId="Heading1Char">
-    <w:name w:val="Heading 1 Char"/>
-    <w:basedOn w:val="DefaultParagraphFont"/>
-    <w:link w:val="Heading1"/>
+  <w:style w:type="character" w:customStyle="1" w:styleId="berschrift1Zchn">
+    <w:name w:val="Überschrift 1 Zchn"/>
+    <w:basedOn w:val="Absatz-Standardschriftart"/>
+    <w:link w:val="berschrift1"/>
     <w:uiPriority w:val="9"/>
     <w:rsid w:val="00CC5AEF"/>
     <w:rPr>
@@ -8509,11 +10787,11 @@
       <w:szCs w:val="32"/>
     </w:rPr>
   </w:style>
-  <w:style w:type="paragraph" w:styleId="Title">
+  <w:style w:type="paragraph" w:styleId="Titel">
     <w:name w:val="Title"/>
-    <w:basedOn w:val="Normal"/>
-    <w:next w:val="Normal"/>
-    <w:link w:val="TitleChar"/>
+    <w:basedOn w:val="Standard"/>
+    <w:next w:val="Standard"/>
+    <w:link w:val="TitelZchn"/>
     <w:uiPriority w:val="10"/>
     <w:qFormat/>
     <w:rsid w:val="00CC5AEF"/>
@@ -8529,10 +10807,10 @@
       <w:szCs w:val="56"/>
     </w:rPr>
   </w:style>
-  <w:style w:type="character" w:customStyle="1" w:styleId="TitleChar">
-    <w:name w:val="Title Char"/>
-    <w:basedOn w:val="DefaultParagraphFont"/>
-    <w:link w:val="Title"/>
+  <w:style w:type="character" w:customStyle="1" w:styleId="TitelZchn">
+    <w:name w:val="Titel Zchn"/>
+    <w:basedOn w:val="Absatz-Standardschriftart"/>
+    <w:link w:val="Titel"/>
     <w:uiPriority w:val="10"/>
     <w:rsid w:val="00CC5AEF"/>
     <w:rPr>
@@ -8543,10 +10821,10 @@
       <w:szCs w:val="56"/>
     </w:rPr>
   </w:style>
-  <w:style w:type="character" w:customStyle="1" w:styleId="Heading2Char">
-    <w:name w:val="Heading 2 Char"/>
-    <w:basedOn w:val="DefaultParagraphFont"/>
-    <w:link w:val="Heading2"/>
+  <w:style w:type="character" w:customStyle="1" w:styleId="berschrift2Zchn">
+    <w:name w:val="Überschrift 2 Zchn"/>
+    <w:basedOn w:val="Absatz-Standardschriftart"/>
+    <w:link w:val="berschrift2"/>
     <w:uiPriority w:val="9"/>
     <w:rsid w:val="006740B0"/>
     <w:rPr>
@@ -8556,9 +10834,9 @@
       <w:szCs w:val="26"/>
     </w:rPr>
   </w:style>
-  <w:style w:type="table" w:styleId="TableGrid">
+  <w:style w:type="table" w:styleId="Tabellenraster">
     <w:name w:val="Table Grid"/>
-    <w:basedOn w:val="TableNormal"/>
+    <w:basedOn w:val="NormaleTabelle"/>
     <w:uiPriority w:val="39"/>
     <w:rsid w:val="004F1855"/>
     <w:pPr>
@@ -8575,10 +10853,10 @@
       </w:tblBorders>
     </w:tblPr>
   </w:style>
-  <w:style w:type="paragraph" w:styleId="BalloonText">
+  <w:style w:type="paragraph" w:styleId="Sprechblasentext">
     <w:name w:val="Balloon Text"/>
-    <w:basedOn w:val="Normal"/>
-    <w:link w:val="BalloonTextChar"/>
+    <w:basedOn w:val="Standard"/>
+    <w:link w:val="SprechblasentextZchn"/>
     <w:uiPriority w:val="99"/>
     <w:semiHidden/>
     <w:unhideWhenUsed/>
@@ -8592,10 +10870,10 @@
       <w:szCs w:val="18"/>
     </w:rPr>
   </w:style>
-  <w:style w:type="character" w:customStyle="1" w:styleId="BalloonTextChar">
-    <w:name w:val="Balloon Text Char"/>
-    <w:basedOn w:val="DefaultParagraphFont"/>
-    <w:link w:val="BalloonText"/>
+  <w:style w:type="character" w:customStyle="1" w:styleId="SprechblasentextZchn">
+    <w:name w:val="Sprechblasentext Zchn"/>
+    <w:basedOn w:val="Absatz-Standardschriftart"/>
+    <w:link w:val="Sprechblasentext"/>
     <w:uiPriority w:val="99"/>
     <w:semiHidden/>
     <w:rsid w:val="00DB709A"/>
@@ -8605,10 +10883,10 @@
       <w:szCs w:val="18"/>
     </w:rPr>
   </w:style>
-  <w:style w:type="paragraph" w:styleId="Header">
+  <w:style w:type="paragraph" w:styleId="Kopfzeile">
     <w:name w:val="header"/>
-    <w:basedOn w:val="Normal"/>
-    <w:link w:val="HeaderChar"/>
+    <w:basedOn w:val="Standard"/>
+    <w:link w:val="KopfzeileZchn"/>
     <w:uiPriority w:val="99"/>
     <w:unhideWhenUsed/>
     <w:rsid w:val="00127606"/>
@@ -8620,17 +10898,17 @@
       <w:spacing w:after="0" w:line="240" w:lineRule="auto"/>
     </w:pPr>
   </w:style>
-  <w:style w:type="character" w:customStyle="1" w:styleId="HeaderChar">
-    <w:name w:val="Header Char"/>
-    <w:basedOn w:val="DefaultParagraphFont"/>
-    <w:link w:val="Header"/>
+  <w:style w:type="character" w:customStyle="1" w:styleId="KopfzeileZchn">
+    <w:name w:val="Kopfzeile Zchn"/>
+    <w:basedOn w:val="Absatz-Standardschriftart"/>
+    <w:link w:val="Kopfzeile"/>
     <w:uiPriority w:val="99"/>
     <w:rsid w:val="00127606"/>
   </w:style>
-  <w:style w:type="paragraph" w:styleId="Footer">
+  <w:style w:type="paragraph" w:styleId="Fuzeile">
     <w:name w:val="footer"/>
-    <w:basedOn w:val="Normal"/>
-    <w:link w:val="FooterChar"/>
+    <w:basedOn w:val="Standard"/>
+    <w:link w:val="FuzeileZchn"/>
     <w:uiPriority w:val="99"/>
     <w:unhideWhenUsed/>
     <w:rsid w:val="00127606"/>
@@ -8642,10 +10920,10 @@
       <w:spacing w:after="0" w:line="240" w:lineRule="auto"/>
     </w:pPr>
   </w:style>
-  <w:style w:type="character" w:customStyle="1" w:styleId="FooterChar">
-    <w:name w:val="Footer Char"/>
-    <w:basedOn w:val="DefaultParagraphFont"/>
-    <w:link w:val="Footer"/>
+  <w:style w:type="character" w:customStyle="1" w:styleId="FuzeileZchn">
+    <w:name w:val="Fußzeile Zchn"/>
+    <w:basedOn w:val="Absatz-Standardschriftart"/>
+    <w:link w:val="Fuzeile"/>
     <w:uiPriority w:val="99"/>
     <w:rsid w:val="00127606"/>
   </w:style>
@@ -8674,7 +10952,7 @@
       <w:spacing w:after="0" w:line="100" w:lineRule="atLeast"/>
     </w:pPr>
   </w:style>
-  <w:style w:type="paragraph" w:styleId="NormalWeb">
+  <w:style w:type="paragraph" w:styleId="StandardWeb">
     <w:name w:val="Normal (Web)"/>
     <w:basedOn w:val="Standard1"/>
     <w:rsid w:val="00127606"/>
@@ -8690,7 +10968,7 @@
   </w:style>
   <w:style w:type="character" w:customStyle="1" w:styleId="Standard1Char">
     <w:name w:val="Standard1 Char"/>
-    <w:basedOn w:val="DefaultParagraphFont"/>
+    <w:basedOn w:val="Absatz-Standardschriftart"/>
     <w:link w:val="Standard1"/>
     <w:rsid w:val="00127606"/>
     <w:rPr>
@@ -8698,9 +10976,9 @@
       <w:lang w:val="en-US"/>
     </w:rPr>
   </w:style>
-  <w:style w:type="paragraph" w:styleId="NoSpacing">
+  <w:style w:type="paragraph" w:styleId="KeinLeerraum">
     <w:name w:val="No Spacing"/>
-    <w:link w:val="NoSpacingChar"/>
+    <w:link w:val="KeinLeerraumZchn"/>
     <w:uiPriority w:val="1"/>
     <w:qFormat/>
     <w:rsid w:val="00127606"/>
@@ -8712,10 +10990,10 @@
       <w:lang w:val="en-US"/>
     </w:rPr>
   </w:style>
-  <w:style w:type="character" w:customStyle="1" w:styleId="NoSpacingChar">
-    <w:name w:val="No Spacing Char"/>
-    <w:basedOn w:val="DefaultParagraphFont"/>
-    <w:link w:val="NoSpacing"/>
+  <w:style w:type="character" w:customStyle="1" w:styleId="KeinLeerraumZchn">
+    <w:name w:val="Kein Leerraum Zchn"/>
+    <w:basedOn w:val="Absatz-Standardschriftart"/>
+    <w:link w:val="KeinLeerraum"/>
     <w:uiPriority w:val="1"/>
     <w:rsid w:val="00127606"/>
     <w:rPr>
@@ -8723,11 +11001,11 @@
       <w:lang w:val="en-US"/>
     </w:rPr>
   </w:style>
-  <w:style w:type="paragraph" w:styleId="Subtitle">
+  <w:style w:type="paragraph" w:styleId="Untertitel">
     <w:name w:val="Subtitle"/>
-    <w:basedOn w:val="Normal"/>
-    <w:next w:val="Normal"/>
-    <w:link w:val="SubtitleChar"/>
+    <w:basedOn w:val="Standard"/>
+    <w:next w:val="Standard"/>
+    <w:link w:val="UntertitelZchn"/>
     <w:uiPriority w:val="11"/>
     <w:qFormat/>
     <w:rsid w:val="00127606"/>
@@ -8742,10 +11020,10 @@
       <w:spacing w:val="15"/>
     </w:rPr>
   </w:style>
-  <w:style w:type="character" w:customStyle="1" w:styleId="SubtitleChar">
-    <w:name w:val="Subtitle Char"/>
-    <w:basedOn w:val="DefaultParagraphFont"/>
-    <w:link w:val="Subtitle"/>
+  <w:style w:type="character" w:customStyle="1" w:styleId="UntertitelZchn">
+    <w:name w:val="Untertitel Zchn"/>
+    <w:basedOn w:val="Absatz-Standardschriftart"/>
+    <w:link w:val="Untertitel"/>
     <w:uiPriority w:val="11"/>
     <w:rsid w:val="00127606"/>
     <w:rPr>
@@ -8754,10 +11032,10 @@
       <w:spacing w:val="15"/>
     </w:rPr>
   </w:style>
-  <w:style w:type="paragraph" w:styleId="TOCHeading">
+  <w:style w:type="paragraph" w:styleId="Inhaltsverzeichnisberschrift">
     <w:name w:val="TOC Heading"/>
-    <w:basedOn w:val="Heading1"/>
-    <w:next w:val="Normal"/>
+    <w:basedOn w:val="berschrift1"/>
+    <w:next w:val="Standard"/>
     <w:uiPriority w:val="39"/>
     <w:unhideWhenUsed/>
     <w:qFormat/>
@@ -8769,10 +11047,10 @@
       <w:lang w:val="en-US"/>
     </w:rPr>
   </w:style>
-  <w:style w:type="paragraph" w:styleId="TOC1">
+  <w:style w:type="paragraph" w:styleId="Verzeichnis1">
     <w:name w:val="toc 1"/>
-    <w:basedOn w:val="Normal"/>
-    <w:next w:val="Normal"/>
+    <w:basedOn w:val="Standard"/>
+    <w:next w:val="Standard"/>
     <w:autoRedefine/>
     <w:uiPriority w:val="39"/>
     <w:unhideWhenUsed/>
@@ -8781,10 +11059,10 @@
       <w:spacing w:after="100"/>
     </w:pPr>
   </w:style>
-  <w:style w:type="paragraph" w:styleId="TOC2">
+  <w:style w:type="paragraph" w:styleId="Verzeichnis2">
     <w:name w:val="toc 2"/>
-    <w:basedOn w:val="Normal"/>
-    <w:next w:val="Normal"/>
+    <w:basedOn w:val="Standard"/>
+    <w:next w:val="Standard"/>
     <w:autoRedefine/>
     <w:uiPriority w:val="39"/>
     <w:unhideWhenUsed/>
@@ -8796,7 +11074,7 @@
   </w:style>
   <w:style w:type="character" w:styleId="Hyperlink">
     <w:name w:val="Hyperlink"/>
-    <w:basedOn w:val="DefaultParagraphFont"/>
+    <w:basedOn w:val="Absatz-Standardschriftart"/>
     <w:uiPriority w:val="99"/>
     <w:unhideWhenUsed/>
     <w:rsid w:val="00127606"/>
@@ -8805,9 +11083,9 @@
       <w:u w:val="single"/>
     </w:rPr>
   </w:style>
-  <w:style w:type="table" w:styleId="GridTable4-Accent1">
+  <w:style w:type="table" w:styleId="Gitternetztabelle4Akzent1">
     <w:name w:val="Grid Table 4 Accent 1"/>
-    <w:basedOn w:val="TableNormal"/>
+    <w:basedOn w:val="NormaleTabelle"/>
     <w:uiPriority w:val="49"/>
     <w:rsid w:val="008B5171"/>
     <w:pPr>
@@ -8883,7 +11161,7 @@
   </w:style>
   <w:style w:type="character" w:customStyle="1" w:styleId="apple-converted-space">
     <w:name w:val="apple-converted-space"/>
-    <w:basedOn w:val="DefaultParagraphFont"/>
+    <w:basedOn w:val="Absatz-Standardschriftart"/>
     <w:rsid w:val="0024049B"/>
   </w:style>
 </w:styles>
@@ -9189,7 +11467,7 @@
 </file>
 
 <file path=customXml/itemProps1.xml><?xml version="1.0" encoding="utf-8"?>
-<ds:datastoreItem xmlns:ds="http://schemas.openxmlformats.org/officeDocument/2006/customXml" ds:itemID="{64B1378C-90C1-4BB9-9A85-D930F43F7F3D}">
+<ds:datastoreItem xmlns:ds="http://schemas.openxmlformats.org/officeDocument/2006/customXml" ds:itemID="{14A6D0DD-F9BD-A84A-B607-D35ABF601B14}">
   <ds:schemaRefs>
     <ds:schemaRef ds:uri="http://schemas.openxmlformats.org/officeDocument/2006/bibliography"/>
   </ds:schemaRefs>

</xml_diff>